<commit_message>
Omskrvet Valg af entiteter til databasen.docx efter review med Troels
</commit_message>
<xml_diff>
--- a/Rapport/Valg af entiteter til databasen.docx
+++ b/Rapport/Valg af entiteter til databasen.docx
@@ -1,10 +1,10 @@
 
 <file path=word/document.xml><?xml version="1.0" encoding="utf-8"?>
-<w:document xmlns:wpc="http://schemas.microsoft.com/office/word/2010/wordprocessingCanvas" xmlns:cx="http://schemas.microsoft.com/office/drawing/2014/chartex" xmlns:cx1="http://schemas.microsoft.com/office/drawing/2015/9/8/chartex" xmlns:mc="http://schemas.openxmlformats.org/markup-compatibility/2006" xmlns:o="urn:schemas-microsoft-com:office:office" xmlns:r="http://schemas.openxmlformats.org/officeDocument/2006/relationships" xmlns:m="http://schemas.openxmlformats.org/officeDocument/2006/math" xmlns:v="urn:schemas-microsoft-com:vml" xmlns:wp14="http://schemas.microsoft.com/office/word/2010/wordprocessingDrawing" xmlns:wp="http://schemas.openxmlformats.org/drawingml/2006/wordprocessingDrawing" xmlns:w10="urn:schemas-microsoft-com:office:word" xmlns:w="http://schemas.openxmlformats.org/wordprocessingml/2006/main" xmlns:w14="http://schemas.microsoft.com/office/word/2010/wordml" xmlns:w15="http://schemas.microsoft.com/office/word/2012/wordml" xmlns:w16se="http://schemas.microsoft.com/office/word/2015/wordml/symex" xmlns:wpg="http://schemas.microsoft.com/office/word/2010/wordprocessingGroup" xmlns:wpi="http://schemas.microsoft.com/office/word/2010/wordprocessingInk" xmlns:wne="http://schemas.microsoft.com/office/word/2006/wordml" xmlns:wps="http://schemas.microsoft.com/office/word/2010/wordprocessingShape" mc:Ignorable="w14 w15 w16se wp14">
+<w:document xmlns:wpc="http://schemas.microsoft.com/office/word/2010/wordprocessingCanvas" xmlns:mc="http://schemas.openxmlformats.org/markup-compatibility/2006" xmlns:o="urn:schemas-microsoft-com:office:office" xmlns:r="http://schemas.openxmlformats.org/officeDocument/2006/relationships" xmlns:m="http://schemas.openxmlformats.org/officeDocument/2006/math" xmlns:v="urn:schemas-microsoft-com:vml" xmlns:wp14="http://schemas.microsoft.com/office/word/2010/wordprocessingDrawing" xmlns:wp="http://schemas.openxmlformats.org/drawingml/2006/wordprocessingDrawing" xmlns:w10="urn:schemas-microsoft-com:office:word" xmlns:w="http://schemas.openxmlformats.org/wordprocessingml/2006/main" xmlns:w14="http://schemas.microsoft.com/office/word/2010/wordml" xmlns:w15="http://schemas.microsoft.com/office/word/2012/wordml" xmlns:wpg="http://schemas.microsoft.com/office/word/2010/wordprocessingGroup" xmlns:wpi="http://schemas.microsoft.com/office/word/2010/wordprocessingInk" xmlns:wne="http://schemas.microsoft.com/office/word/2006/wordml" xmlns:wps="http://schemas.microsoft.com/office/word/2010/wordprocessingShape" mc:Ignorable="w14 w15 wp14">
   <w:body>
     <w:p>
       <w:pPr>
-        <w:pStyle w:val="Overskrift2"/>
+        <w:pStyle w:val="Heading2"/>
       </w:pPr>
       <w:commentRangeStart w:id="0"/>
       <w:r>
@@ -31,7 +31,7 @@
       <w:commentRangeEnd w:id="0"/>
       <w:r>
         <w:rPr>
-          <w:rStyle w:val="Kommentarhenvisning"/>
+          <w:rStyle w:val="CommentReference"/>
           <w:rFonts w:asciiTheme="minorHAnsi" w:eastAsiaTheme="minorHAnsi" w:hAnsiTheme="minorHAnsi" w:cstheme="minorBidi"/>
           <w:color w:val="auto"/>
         </w:rPr>
@@ -40,371 +40,106 @@
     </w:p>
     <w:p>
       <w:r>
-        <w:t>Planen med den første udgave af databasen var</w:t>
+        <w:t xml:space="preserve">I Pristjek220 database er der fire forskellige entiteter: Store, Product, </w:t>
+      </w:r>
+      <w:proofErr w:type="spellStart"/>
+      <w:r>
+        <w:t>HasA</w:t>
+      </w:r>
+      <w:proofErr w:type="spellEnd"/>
+      <w:r>
+        <w:t xml:space="preserve"> og Login. </w:t>
+      </w:r>
+      <w:r>
+        <w:t xml:space="preserve">Imellem entiteterne Store og Product er der en mange til mange relation, </w:t>
+      </w:r>
+      <w:r>
+        <w:t>da en forretning kan sælge mange produkter og et produkt kan blive solgt i mange forretninger. D</w:t>
+      </w:r>
+      <w:r>
+        <w:t>enne relation bliver normalt selv oprettet</w:t>
       </w:r>
       <w:r>
         <w:t>,</w:t>
       </w:r>
       <w:r>
-        <w:t xml:space="preserve"> </w:t>
-      </w:r>
-      <w:r>
-        <w:t xml:space="preserve">at </w:t>
-      </w:r>
-      <w:r>
-        <w:t>den skulle indeholde en enkel tabel</w:t>
-      </w:r>
-      <w:r>
-        <w:t>,</w:t>
-      </w:r>
-      <w:r>
-        <w:t xml:space="preserve"> hvor man kunne se vare</w:t>
-      </w:r>
-      <w:r>
-        <w:t>ns navn i rækkerne og de forskellige forretninger hen ad kolonerne</w:t>
-      </w:r>
-      <w:r>
-        <w:t>,</w:t>
-      </w:r>
-      <w:r>
-        <w:t xml:space="preserve"> og på den måde </w:t>
-      </w:r>
-      <w:commentRangeStart w:id="1"/>
-      <w:r>
-        <w:t>finde prisen for varen i den en</w:t>
-      </w:r>
-      <w:r>
-        <w:t>kelt</w:t>
-      </w:r>
-      <w:r>
-        <w:t>e forretning. Dette viste sig at have nogle problemer</w:t>
-      </w:r>
-      <w:r>
-        <w:t>,</w:t>
-      </w:r>
-      <w:r>
-        <w:t xml:space="preserve"> da </w:t>
-      </w:r>
-      <w:del w:id="2" w:author="Christian Winkel" w:date="2016-05-02T11:18:00Z">
-        <w:r>
-          <w:delText xml:space="preserve">vi </w:delText>
-        </w:r>
-      </w:del>
-      <w:ins w:id="3" w:author="Christian Winkel" w:date="2016-05-02T11:18:00Z">
-        <w:r>
-          <w:t>Product klassen</w:t>
-        </w:r>
-        <w:r>
-          <w:t xml:space="preserve"> </w:t>
-        </w:r>
-      </w:ins>
-      <w:r>
-        <w:t>skulle lave</w:t>
-      </w:r>
-      <w:ins w:id="4" w:author="Christian Winkel" w:date="2016-05-02T11:18:00Z">
-        <w:r>
-          <w:t>s</w:t>
-        </w:r>
-      </w:ins>
-      <w:del w:id="5" w:author="Christian Winkel" w:date="2016-05-02T11:18:00Z">
-        <w:r>
-          <w:delText xml:space="preserve"> klassen </w:delText>
-        </w:r>
-        <w:r>
-          <w:delText>P</w:delText>
-        </w:r>
-        <w:r>
-          <w:delText xml:space="preserve">roduct </w:delText>
-        </w:r>
-      </w:del>
-      <w:r>
-        <w:t>med en variabe</w:t>
-      </w:r>
-      <w:r>
-        <w:t>l</w:t>
-      </w:r>
-      <w:r>
-        <w:t xml:space="preserve"> for hver forretning</w:t>
-      </w:r>
-      <w:r>
-        <w:t>,</w:t>
-      </w:r>
-      <w:r>
-        <w:t xml:space="preserve"> som </w:t>
-      </w:r>
-      <w:del w:id="6" w:author="Christian Winkel" w:date="2016-05-02T11:18:00Z">
-        <w:r>
-          <w:delText xml:space="preserve">vi </w:delText>
-        </w:r>
-      </w:del>
-      <w:ins w:id="7" w:author="Christian Winkel" w:date="2016-05-02T11:18:00Z">
-        <w:r>
-          <w:t>prisen</w:t>
-        </w:r>
-        <w:r>
-          <w:t xml:space="preserve"> </w:t>
-        </w:r>
-      </w:ins>
-      <w:r>
-        <w:t>kunne gemme</w:t>
-      </w:r>
-      <w:ins w:id="8" w:author="Christian Winkel" w:date="2016-05-02T11:19:00Z">
-        <w:r>
-          <w:t>s</w:t>
-        </w:r>
-      </w:ins>
-      <w:r>
-        <w:t xml:space="preserve"> </w:t>
-      </w:r>
-      <w:del w:id="9" w:author="Christian Winkel" w:date="2016-05-02T11:19:00Z">
-        <w:r>
-          <w:delText xml:space="preserve">prisen </w:delText>
-        </w:r>
-      </w:del>
-      <w:r>
-        <w:t>i</w:t>
-      </w:r>
-      <w:r>
-        <w:t>. Det resulterede i</w:t>
-      </w:r>
-      <w:r>
-        <w:t>,</w:t>
-      </w:r>
-      <w:r>
-        <w:t xml:space="preserve"> at</w:t>
-      </w:r>
-      <w:del w:id="10" w:author="Christian Winkel" w:date="2016-05-02T11:17:00Z">
-        <w:r>
-          <w:delText xml:space="preserve"> vores</w:delText>
-        </w:r>
-      </w:del>
-      <w:r>
-        <w:t xml:space="preserve"> database</w:t>
-      </w:r>
-      <w:ins w:id="11" w:author="Christian Winkel" w:date="2016-05-02T11:17:00Z">
-        <w:r>
-          <w:t>n</w:t>
-        </w:r>
-      </w:ins>
-      <w:r>
-        <w:t xml:space="preserve"> ikke v</w:t>
-      </w:r>
-      <w:r>
-        <w:t>ille være</w:t>
-      </w:r>
-      <w:r>
-        <w:t xml:space="preserve"> åben for udvidelser</w:t>
-      </w:r>
-      <w:r>
-        <w:t>,</w:t>
-      </w:r>
-      <w:r>
-        <w:t xml:space="preserve"> hvilket er ineffektivt</w:t>
-      </w:r>
-      <w:r>
-        <w:t>,</w:t>
-      </w:r>
-      <w:r>
-        <w:t xml:space="preserve"> når forretninger kan </w:t>
-      </w:r>
-      <w:r>
-        <w:t xml:space="preserve">åbne og </w:t>
-      </w:r>
-      <w:commentRangeEnd w:id="1"/>
-      <w:r>
-        <w:rPr>
-          <w:rStyle w:val="Kommentarhenvisning"/>
-        </w:rPr>
-        <w:commentReference w:id="1"/>
-      </w:r>
-      <w:r>
-        <w:t>lukke</w:t>
-      </w:r>
-      <w:r>
-        <w:t>,</w:t>
-      </w:r>
-      <w:r>
-        <w:t xml:space="preserve"> og</w:t>
-      </w:r>
-      <w:r>
-        <w:t xml:space="preserve"> forretningerne får nye vare</w:t>
-      </w:r>
-      <w:r>
-        <w:t>r i deres sortiment</w:t>
-      </w:r>
-      <w:r>
-        <w:t xml:space="preserve">. </w:t>
-      </w:r>
-      <w:r>
-        <w:t>Der</w:t>
-      </w:r>
-      <w:r>
-        <w:t xml:space="preserve"> </w:t>
-      </w:r>
-      <w:r>
-        <w:t>er</w:t>
-      </w:r>
-      <w:r>
-        <w:t xml:space="preserve"> en mange til mange relation imellem </w:t>
-      </w:r>
-      <w:r>
-        <w:t>forretningerne</w:t>
-      </w:r>
-      <w:r>
-        <w:t xml:space="preserve"> og </w:t>
-      </w:r>
-      <w:r>
-        <w:t>produkterne, da en forretning kan have mange forskellige produkter</w:t>
-      </w:r>
-      <w:r>
-        <w:t>,</w:t>
-      </w:r>
-      <w:r>
-        <w:t xml:space="preserve"> og ét produkt kan blive solgt i mange forskellige forretninger. Der er derfor valgt at lave en klasse til relationen</w:t>
-      </w:r>
-      <w:r>
-        <w:t>,</w:t>
-      </w:r>
-      <w:r>
-        <w:t xml:space="preserve"> da </w:t>
-      </w:r>
-      <w:r>
-        <w:t>der er behov</w:t>
-      </w:r>
-      <w:r>
-        <w:t xml:space="preserve"> for en variabe</w:t>
-      </w:r>
-      <w:r>
-        <w:t>l</w:t>
-      </w:r>
-      <w:r>
-        <w:t xml:space="preserve"> til at indeholde prisen for produktet i den specifikke forretning. Derfor </w:t>
-      </w:r>
-      <w:r>
-        <w:t>blev der oprettet</w:t>
-      </w:r>
-      <w:r>
-        <w:t xml:space="preserve"> 3 entiteter i databasen</w:t>
-      </w:r>
-      <w:r>
-        <w:t>;</w:t>
-      </w:r>
-      <w:r>
-        <w:t xml:space="preserve"> Store, Product og </w:t>
+        <w:t xml:space="preserve"> hvis relationen ikke har nogle andre </w:t>
       </w:r>
       <w:proofErr w:type="spellStart"/>
       <w:r>
-        <w:t>HasA</w:t>
+        <w:t>propperties</w:t>
       </w:r>
       <w:proofErr w:type="spellEnd"/>
       <w:r>
-        <w:t>.</w:t>
+        <w:t xml:space="preserve">. Da forretninger ikke sælger </w:t>
+      </w:r>
+      <w:r>
+        <w:t>de samme</w:t>
+      </w:r>
+      <w:r>
+        <w:t xml:space="preserve"> produkter til samme</w:t>
+      </w:r>
+      <w:r>
+        <w:t xml:space="preserve"> pris, </w:t>
+      </w:r>
+      <w:r>
+        <w:t xml:space="preserve">bliver der derfor i Pristjek220 nød til at være en </w:t>
+      </w:r>
+      <w:proofErr w:type="spellStart"/>
+      <w:r>
+        <w:t>propperty</w:t>
+      </w:r>
+      <w:proofErr w:type="spellEnd"/>
+      <w:r>
+        <w:t xml:space="preserve"> til prisen på relationen</w:t>
+      </w:r>
+      <w:r>
+        <w:t xml:space="preserve"> imellem forretning og produkt</w:t>
+      </w:r>
+      <w:r>
+        <w:t>et</w:t>
+      </w:r>
+      <w:r>
+        <w:t xml:space="preserve">, for at vise hvad prisen for det ene produkt er i den forretning. </w:t>
       </w:r>
     </w:p>
     <w:p>
       <w:r>
-        <w:t>K</w:t>
-      </w:r>
-      <w:r>
-        <w:t xml:space="preserve">lassen </w:t>
+        <w:t xml:space="preserve">Håndteringen af dette </w:t>
+      </w:r>
+      <w:r>
+        <w:t xml:space="preserve">problem </w:t>
+      </w:r>
+      <w:r>
+        <w:t>blev erfaret gennem undervisningen i DAB</w:t>
+      </w:r>
+      <w:r>
+        <w:rPr>
+          <w:rStyle w:val="FootnoteReference"/>
+        </w:rPr>
+        <w:footnoteReference w:id="1"/>
+      </w:r>
+      <w:r>
+        <w:t>.</w:t>
+      </w:r>
+      <w:r>
+        <w:t xml:space="preserve"> Hvor der blev erfaret at en mange til mange relation hvor der er brug for </w:t>
       </w:r>
       <w:proofErr w:type="spellStart"/>
       <w:r>
+        <w:t>propperties</w:t>
+      </w:r>
+      <w:proofErr w:type="spellEnd"/>
+      <w:r>
+        <w:t xml:space="preserve"> på relationen skal der oprettes en entitet til relationen. På den måde kom entiteten </w:t>
+      </w:r>
+      <w:proofErr w:type="spellStart"/>
+      <w:r>
         <w:t>HasA</w:t>
       </w:r>
       <w:proofErr w:type="spellEnd"/>
       <w:r>
-        <w:t xml:space="preserve"> indeholder en pris samt relationer til produktet og forretningen. </w:t>
-      </w:r>
-      <w:r>
-        <w:t>Disse tre klasser g</w:t>
-      </w:r>
-      <w:r>
-        <w:t>ør</w:t>
-      </w:r>
-      <w:r>
-        <w:t>,</w:t>
-      </w:r>
-      <w:r>
-        <w:t xml:space="preserve"> at database</w:t>
-      </w:r>
-      <w:r>
-        <w:t>n</w:t>
-      </w:r>
-      <w:r>
-        <w:t xml:space="preserve"> </w:t>
-      </w:r>
-      <w:r>
-        <w:t xml:space="preserve">kan </w:t>
-      </w:r>
-      <w:r>
-        <w:t>håndtere</w:t>
-      </w:r>
-      <w:r>
-        <w:t>,</w:t>
-      </w:r>
-      <w:r>
-        <w:t xml:space="preserve"> at en forretning begynde</w:t>
-      </w:r>
-      <w:r>
-        <w:t>r</w:t>
-      </w:r>
-      <w:r>
-        <w:t xml:space="preserve"> </w:t>
-      </w:r>
-      <w:r>
-        <w:t xml:space="preserve">at </w:t>
-      </w:r>
-      <w:r>
-        <w:t xml:space="preserve">sælge et nyt produkt, </w:t>
-      </w:r>
-      <w:r>
-        <w:t xml:space="preserve">samt at </w:t>
-      </w:r>
-      <w:r>
-        <w:t xml:space="preserve">en ny forretning </w:t>
-      </w:r>
-      <w:r>
-        <w:t>åbner</w:t>
-      </w:r>
-      <w:r>
-        <w:t>. Måden</w:t>
-      </w:r>
-      <w:r>
-        <w:t>,</w:t>
-      </w:r>
-      <w:r>
-        <w:t xml:space="preserve"> det </w:t>
-      </w:r>
-      <w:r>
-        <w:t xml:space="preserve">er </w:t>
-      </w:r>
-      <w:r>
-        <w:t>implementeret på</w:t>
-      </w:r>
-      <w:r>
-        <w:t>,</w:t>
-      </w:r>
-      <w:r>
-        <w:t xml:space="preserve"> </w:t>
-      </w:r>
-      <w:r>
-        <w:t xml:space="preserve">er </w:t>
-      </w:r>
-      <w:r>
-        <w:t>ved</w:t>
-      </w:r>
-      <w:r>
-        <w:t>,</w:t>
-      </w:r>
-      <w:r>
-        <w:t xml:space="preserve"> at Product </w:t>
-      </w:r>
-      <w:r>
-        <w:t xml:space="preserve">indeholder </w:t>
-      </w:r>
-      <w:r>
-        <w:t xml:space="preserve">en liste af </w:t>
+        <w:t xml:space="preserve"> ind i Pristjek220. </w:t>
       </w:r>
       <w:proofErr w:type="spellStart"/>
       <w:r>
@@ -412,96 +147,29 @@
       </w:r>
       <w:proofErr w:type="spellEnd"/>
       <w:r>
-        <w:t>. Dette betyder</w:t>
-      </w:r>
-      <w:r>
-        <w:t>,</w:t>
-      </w:r>
-      <w:r>
-        <w:t xml:space="preserve"> at for produkterne</w:t>
-      </w:r>
-      <w:r>
-        <w:t xml:space="preserve"> og forretningerne er der </w:t>
-      </w:r>
-      <w:r>
-        <w:t>kun én instans</w:t>
-      </w:r>
-      <w:r>
-        <w:t>,</w:t>
-      </w:r>
-      <w:r>
-        <w:t xml:space="preserve"> for hver</w:t>
-      </w:r>
-      <w:r>
-        <w:t>t</w:t>
-      </w:r>
-      <w:r>
-        <w:t xml:space="preserve"> </w:t>
-      </w:r>
-      <w:r>
-        <w:t>produkt</w:t>
-      </w:r>
-      <w:r>
-        <w:t xml:space="preserve"> eller for</w:t>
-      </w:r>
-      <w:r>
-        <w:t>retning der er, og</w:t>
-      </w:r>
-      <w:r>
-        <w:t xml:space="preserve"> </w:t>
-      </w:r>
-      <w:r>
-        <w:t xml:space="preserve">så </w:t>
-      </w:r>
-      <w:r>
-        <w:t>er der</w:t>
-      </w:r>
-      <w:r>
-        <w:t xml:space="preserve"> en </w:t>
+        <w:t xml:space="preserve"> har derfor en </w:t>
       </w:r>
       <w:proofErr w:type="spellStart"/>
       <w:r>
+        <w:t>propperty</w:t>
+      </w:r>
+      <w:proofErr w:type="spellEnd"/>
+      <w:r>
+        <w:t xml:space="preserve"> til prisen og en relation til en forretning og et produkt for at binde de to entiteter sammen</w:t>
+      </w:r>
+      <w:r>
+        <w:t>.</w:t>
+      </w:r>
+      <w:r>
+        <w:t xml:space="preserve"> På den måde kan Pristjek220 håndtere at en ny forretning åbner og oprette </w:t>
+      </w:r>
+      <w:proofErr w:type="spellStart"/>
+      <w:r>
         <w:t>HasA</w:t>
       </w:r>
       <w:proofErr w:type="spellEnd"/>
       <w:r>
-        <w:t xml:space="preserve"> imellem hver </w:t>
-      </w:r>
-      <w:r>
-        <w:t>af de forretninger</w:t>
-      </w:r>
-      <w:r>
-        <w:t>,</w:t>
-      </w:r>
-      <w:r>
-        <w:t xml:space="preserve"> som sælger ét produkt</w:t>
-      </w:r>
-      <w:r>
-        <w:t xml:space="preserve">, og </w:t>
-      </w:r>
-      <w:r>
-        <w:t xml:space="preserve">de </w:t>
-      </w:r>
-      <w:r>
-        <w:t>koble</w:t>
-      </w:r>
-      <w:r>
-        <w:t>s</w:t>
-      </w:r>
-      <w:r>
-        <w:t xml:space="preserve"> </w:t>
-      </w:r>
-      <w:r>
-        <w:t xml:space="preserve">dermed </w:t>
-      </w:r>
-      <w:r>
-        <w:t xml:space="preserve">sammen på den måde. På samme måde indeholder </w:t>
-      </w:r>
-      <w:r>
-        <w:t>S</w:t>
-      </w:r>
-      <w:r>
-        <w:t xml:space="preserve">tore også en liste af </w:t>
+        <w:t xml:space="preserve"> relationer til de produkter som er i den nye forretnings sortiment. På samme måde hvis en forretning får et nyt produkt i deres sortiment vil der blive oprettet en </w:t>
       </w:r>
       <w:proofErr w:type="spellStart"/>
       <w:r>
@@ -509,180 +177,165 @@
       </w:r>
       <w:proofErr w:type="spellEnd"/>
       <w:r>
-        <w:t>,</w:t>
-      </w:r>
-      <w:r>
-        <w:t xml:space="preserve"> </w:t>
-      </w:r>
-      <w:r>
-        <w:t>der angiver</w:t>
-      </w:r>
-      <w:r>
-        <w:t>,</w:t>
-      </w:r>
-      <w:r>
-        <w:t xml:space="preserve"> hvilke </w:t>
-      </w:r>
-      <w:r>
-        <w:t>produkt</w:t>
-      </w:r>
-      <w:r>
-        <w:t>er der</w:t>
-      </w:r>
-      <w:r>
-        <w:t xml:space="preserve"> sælges i den forretning.</w:t>
-      </w:r>
+        <w:t xml:space="preserve"> entitet mellem forretningen og produktet. Denne håndtering gør samtidig at der ikke kommer flere end en entitet af de forskellige produkter eller forretninger, da der kan bindes mange </w:t>
+      </w:r>
+      <w:proofErr w:type="spellStart"/>
+      <w:r>
+        <w:t>HasA</w:t>
+      </w:r>
+      <w:proofErr w:type="spellEnd"/>
+      <w:r>
+        <w:t xml:space="preserve"> entiteter til dem.</w:t>
+      </w:r>
+      <w:bookmarkStart w:id="1" w:name="_GoBack"/>
+      <w:bookmarkEnd w:id="1"/>
     </w:p>
     <w:p>
       <w:r>
-        <w:t>For at forretningerne ikke kan ændre prisen</w:t>
+        <w:t>Inden denne erfaring, var p</w:t>
+      </w:r>
+      <w:r>
+        <w:t>lanen med de</w:t>
+      </w:r>
+      <w:r>
+        <w:t>n første udgave af databasen</w:t>
       </w:r>
       <w:r>
         <w:t>,</w:t>
       </w:r>
       <w:r>
-        <w:t xml:space="preserve"> eller hvilke produkte</w:t>
-      </w:r>
-      <w:r>
-        <w:t>r</w:t>
-      </w:r>
-      <w:r>
-        <w:t xml:space="preserve"> de</w:t>
-      </w:r>
-      <w:r>
-        <w:t>r</w:t>
-      </w:r>
-      <w:r>
         <w:t xml:space="preserve"> </w:t>
       </w:r>
       <w:r>
-        <w:t xml:space="preserve">sælges </w:t>
-      </w:r>
-      <w:r>
-        <w:t>ved andre forretninger</w:t>
+        <w:t xml:space="preserve">at </w:t>
+      </w:r>
+      <w:r>
+        <w:t>den skulle indeholde en enkel tabel</w:t>
       </w:r>
       <w:r>
         <w:t>,</w:t>
       </w:r>
       <w:r>
+        <w:t xml:space="preserve"> hvor man kunne se vare</w:t>
+      </w:r>
+      <w:r>
+        <w:t>ns navn i rækkerne og de forskellige forretninger hen ad kolonerne</w:t>
+      </w:r>
+      <w:r>
+        <w:t>,</w:t>
+      </w:r>
+      <w:r>
+        <w:t xml:space="preserve"> og på den måde finde prisen for varen i den en</w:t>
+      </w:r>
+      <w:r>
+        <w:t>kelt</w:t>
+      </w:r>
+      <w:r>
+        <w:t>e forretning. Dette viste sig at have nogle problemer</w:t>
+      </w:r>
+      <w:r>
+        <w:t>,</w:t>
+      </w:r>
+      <w:r>
+        <w:t xml:space="preserve"> da </w:t>
+      </w:r>
+      <w:r>
+        <w:t xml:space="preserve">Product klassen </w:t>
+      </w:r>
+      <w:r>
+        <w:t>skulle lave</w:t>
+      </w:r>
+      <w:r>
+        <w:t>s</w:t>
+      </w:r>
+      <w:r>
         <w:t xml:space="preserve"> </w:t>
       </w:r>
       <w:r>
-        <w:t>er der</w:t>
-      </w:r>
-      <w:r>
-        <w:t xml:space="preserve"> lave</w:t>
-      </w:r>
-      <w:r>
-        <w:t>t</w:t>
-      </w:r>
-      <w:r>
-        <w:t xml:space="preserve"> et login</w:t>
-      </w:r>
-      <w:r>
-        <w:t xml:space="preserve"> til hver forretning,</w:t>
+        <w:t>med en variabe</w:t>
+      </w:r>
+      <w:r>
+        <w:t>l</w:t>
+      </w:r>
+      <w:r>
+        <w:t xml:space="preserve"> for hver forretning</w:t>
+      </w:r>
+      <w:r>
+        <w:t>,</w:t>
+      </w:r>
+      <w:r>
+        <w:t xml:space="preserve"> som </w:t>
+      </w:r>
+      <w:r>
+        <w:t xml:space="preserve">prisen </w:t>
+      </w:r>
+      <w:r>
+        <w:t>kunne gemme</w:t>
+      </w:r>
+      <w:r>
+        <w:t>s</w:t>
       </w:r>
       <w:r>
         <w:t xml:space="preserve"> </w:t>
       </w:r>
       <w:r>
-        <w:t>og</w:t>
-      </w:r>
-      <w:r>
-        <w:t xml:space="preserve"> alle login</w:t>
-      </w:r>
-      <w:r>
-        <w:t>s</w:t>
-      </w:r>
-      <w:r>
-        <w:t xml:space="preserve"> </w:t>
-      </w:r>
-      <w:r>
-        <w:t xml:space="preserve">gemmes </w:t>
-      </w:r>
-      <w:r>
-        <w:t xml:space="preserve">i databasen. Denne entitet har et </w:t>
-      </w:r>
-      <w:r>
-        <w:t>b</w:t>
-      </w:r>
-      <w:r>
-        <w:t>rugernavn, kodeord, og en reference til den forretning</w:t>
+        <w:t>i</w:t>
+      </w:r>
+      <w:r>
+        <w:t>. Det resulterede i</w:t>
       </w:r>
       <w:r>
         <w:t>,</w:t>
       </w:r>
       <w:r>
-        <w:t xml:space="preserve"> de har kontrol over. Så når der logges ind for en forretningsbestyre</w:t>
-      </w:r>
-      <w:r>
-        <w:t>r</w:t>
+        <w:t xml:space="preserve"> at database</w:t>
+      </w:r>
+      <w:r>
+        <w:t>n</w:t>
+      </w:r>
+      <w:r>
+        <w:t xml:space="preserve"> ikke v</w:t>
+      </w:r>
+      <w:r>
+        <w:t>ille være</w:t>
+      </w:r>
+      <w:r>
+        <w:t xml:space="preserve"> åben for udvidelser</w:t>
       </w:r>
       <w:r>
         <w:t>,</w:t>
       </w:r>
       <w:r>
-        <w:t xml:space="preserve"> så har personen kun mulighed for at ændre</w:t>
+        <w:t xml:space="preserve"> hvilket er ineffektivt</w:t>
       </w:r>
       <w:r>
         <w:t>,</w:t>
       </w:r>
       <w:r>
-        <w:t xml:space="preserve"> hvordan han</w:t>
-      </w:r>
-      <w:r>
-        <w:t>s</w:t>
-      </w:r>
-      <w:r>
-        <w:t xml:space="preserve"> forretning skal fremstå. Derudover </w:t>
-      </w:r>
-      <w:r>
-        <w:t xml:space="preserve">er </w:t>
-      </w:r>
-      <w:r>
-        <w:t>der lavet så Administratoren</w:t>
+        <w:t xml:space="preserve"> når forretninger kan </w:t>
+      </w:r>
+      <w:r>
+        <w:t>åbne og lukke</w:t>
       </w:r>
       <w:r>
         <w:t>,</w:t>
       </w:r>
       <w:r>
-        <w:t xml:space="preserve"> som kan tilføje og slette forretninger</w:t>
-      </w:r>
-      <w:r>
-        <w:t>,</w:t>
-      </w:r>
-      <w:r>
-        <w:t xml:space="preserve"> også </w:t>
-      </w:r>
-      <w:r>
-        <w:t xml:space="preserve">har </w:t>
-      </w:r>
-      <w:r>
-        <w:t>et login. Dette login er specielt i forhold til de andre</w:t>
-      </w:r>
-      <w:r>
-        <w:t>,</w:t>
-      </w:r>
-      <w:r>
-        <w:t xml:space="preserve"> da det giver adgang til administrationsdelen </w:t>
-      </w:r>
-      <w:r>
-        <w:t xml:space="preserve">af </w:t>
-      </w:r>
-      <w:r>
-        <w:t>forretningerne. Derfor blev Admin</w:t>
-      </w:r>
-      <w:r>
-        <w:t>istratorens login</w:t>
-      </w:r>
-      <w:r>
-        <w:t xml:space="preserve"> lavet med en forretning</w:t>
-      </w:r>
-      <w:r>
-        <w:t>,</w:t>
-      </w:r>
-      <w:r>
-        <w:t xml:space="preserve"> der hedder </w:t>
+        <w:t xml:space="preserve"> og</w:t>
+      </w:r>
+      <w:r>
+        <w:t xml:space="preserve"> forretningerne får nye vare</w:t>
+      </w:r>
+      <w:r>
+        <w:t>r i deres sortiment</w:t>
+      </w:r>
+      <w:r>
+        <w:t xml:space="preserve">. </w:t>
+      </w:r>
+    </w:p>
+    <w:p>
+      <w:r>
+        <w:t xml:space="preserve">For at forretningerne ikke kan ændre prisen, eller hvilke produkter der sælges ved andre forretninger, er der lavet et login til hver forretning, og alle logins gemmes i databasen. Denne entitet har et brugernavn, kodeord, og en reference til den forretning, de har kontrol over. Så når der logges ind for en forretningsbestyrer, så har personen kun mulighed for at ændre, hvordan hans forretning skal fremstå. Derudover er der lavet så Administratoren, som kan tilføje og slette forretninger, også har et login. Dette login er specielt i forhold til de andre, da det giver adgang til administrationsdelen af forretningerne. Derfor blev Administratorens login lavet med en forretning, der hedder </w:t>
       </w:r>
       <w:proofErr w:type="spellStart"/>
       <w:r>
@@ -690,22 +343,7 @@
       </w:r>
       <w:proofErr w:type="spellEnd"/>
       <w:r>
-        <w:t>, og på den måde</w:t>
-      </w:r>
-      <w:r>
-        <w:t xml:space="preserve"> tages der i programmet højde for</w:t>
-      </w:r>
-      <w:r>
-        <w:t>,</w:t>
-      </w:r>
-      <w:r>
-        <w:t xml:space="preserve"> hvilken retning </w:t>
-      </w:r>
-      <w:r>
-        <w:t>administrations</w:t>
-      </w:r>
-      <w:r>
-        <w:t>programmet skal tage efter login.</w:t>
+        <w:t>, og på den måde tages der i programmet højde for, hvilken retning administrationsprogrammet skal tage efter login.</w:t>
       </w:r>
     </w:p>
     <w:sectPr>
@@ -719,15 +357,15 @@
 </file>
 
 <file path=word/comments.xml><?xml version="1.0" encoding="utf-8"?>
-<w:comments xmlns:wpc="http://schemas.microsoft.com/office/word/2010/wordprocessingCanvas" xmlns:cx="http://schemas.microsoft.com/office/drawing/2014/chartex" xmlns:cx1="http://schemas.microsoft.com/office/drawing/2015/9/8/chartex" xmlns:mc="http://schemas.openxmlformats.org/markup-compatibility/2006" xmlns:o="urn:schemas-microsoft-com:office:office" xmlns:r="http://schemas.openxmlformats.org/officeDocument/2006/relationships" xmlns:m="http://schemas.openxmlformats.org/officeDocument/2006/math" xmlns:v="urn:schemas-microsoft-com:vml" xmlns:wp14="http://schemas.microsoft.com/office/word/2010/wordprocessingDrawing" xmlns:wp="http://schemas.openxmlformats.org/drawingml/2006/wordprocessingDrawing" xmlns:w10="urn:schemas-microsoft-com:office:word" xmlns:w="http://schemas.openxmlformats.org/wordprocessingml/2006/main" xmlns:w14="http://schemas.microsoft.com/office/word/2010/wordml" xmlns:w15="http://schemas.microsoft.com/office/word/2012/wordml" xmlns:w16se="http://schemas.microsoft.com/office/word/2015/wordml/symex" xmlns:wpg="http://schemas.microsoft.com/office/word/2010/wordprocessingGroup" xmlns:wpi="http://schemas.microsoft.com/office/word/2010/wordprocessingInk" xmlns:wne="http://schemas.microsoft.com/office/word/2006/wordml" xmlns:wps="http://schemas.microsoft.com/office/word/2010/wordprocessingShape" mc:Ignorable="w14 w15 w16se wp14">
+<w:comments xmlns:wpc="http://schemas.microsoft.com/office/word/2010/wordprocessingCanvas" xmlns:mc="http://schemas.openxmlformats.org/markup-compatibility/2006" xmlns:o="urn:schemas-microsoft-com:office:office" xmlns:r="http://schemas.openxmlformats.org/officeDocument/2006/relationships" xmlns:m="http://schemas.openxmlformats.org/officeDocument/2006/math" xmlns:v="urn:schemas-microsoft-com:vml" xmlns:wp14="http://schemas.microsoft.com/office/word/2010/wordprocessingDrawing" xmlns:wp="http://schemas.openxmlformats.org/drawingml/2006/wordprocessingDrawing" xmlns:w10="urn:schemas-microsoft-com:office:word" xmlns:w="http://schemas.openxmlformats.org/wordprocessingml/2006/main" xmlns:w14="http://schemas.microsoft.com/office/word/2010/wordml" xmlns:w15="http://schemas.microsoft.com/office/word/2012/wordml" xmlns:wpg="http://schemas.microsoft.com/office/word/2010/wordprocessingGroup" xmlns:wpi="http://schemas.microsoft.com/office/word/2010/wordprocessingInk" xmlns:wne="http://schemas.microsoft.com/office/word/2006/wordml" xmlns:wps="http://schemas.microsoft.com/office/word/2010/wordprocessingShape" mc:Ignorable="w14 w15 wp14">
   <w:comment w:id="0" w:author="Mette Grønbech" w:date="2016-04-30T14:53:00Z" w:initials="MG">
     <w:p>
       <w:pPr>
-        <w:pStyle w:val="Kommentartekst"/>
+        <w:pStyle w:val="CommentText"/>
       </w:pPr>
       <w:r>
         <w:rPr>
-          <w:rStyle w:val="Kommentarhenvisning"/>
+          <w:rStyle w:val="CommentReference"/>
         </w:rPr>
         <w:annotationRef/>
       </w:r>
@@ -740,12 +378,12 @@
     </w:p>
     <w:p>
       <w:pPr>
-        <w:pStyle w:val="Kommentartekst"/>
+        <w:pStyle w:val="CommentText"/>
       </w:pPr>
     </w:p>
     <w:p>
       <w:pPr>
-        <w:pStyle w:val="Kommentartekst"/>
+        <w:pStyle w:val="CommentText"/>
       </w:pPr>
       <w:r>
         <w:t xml:space="preserve">Ellers synes jeg det er rigtig godt. Jeg har rettet lidt grammatiske ting og sat nogle kommaer, men det er det eneste der lige er synes jeg </w:t>
@@ -753,52 +391,110 @@
       <w:r>
         <w:sym w:font="Wingdings" w:char="F04A"/>
       </w:r>
-    </w:p>
-  </w:comment>
-  <w:comment w:id="1" w:author="Christian Winkel" w:date="2016-05-02T11:19:00Z" w:initials="CW">
-    <w:p>
-      <w:pPr>
-        <w:pStyle w:val="Kommentartekst"/>
-      </w:pPr>
-      <w:r>
-        <w:rPr>
-          <w:rStyle w:val="Kommentarhenvisning"/>
-        </w:rPr>
-        <w:annotationRef/>
-      </w:r>
-      <w:r>
-        <w:t xml:space="preserve">Omskrevet for at fjerne ’vi’ og ’vores’ </w:t>
-      </w:r>
-      <w:r>
-        <w:sym w:font="Wingdings" w:char="F04A"/>
-      </w:r>
-      <w:bookmarkStart w:id="12" w:name="_GoBack"/>
-      <w:bookmarkEnd w:id="12"/>
     </w:p>
   </w:comment>
 </w:comments>
 </file>
 
 <file path=word/commentsExtended.xml><?xml version="1.0" encoding="utf-8"?>
-<w15:commentsEx xmlns:wpc="http://schemas.microsoft.com/office/word/2010/wordprocessingCanvas" xmlns:cx="http://schemas.microsoft.com/office/drawing/2014/chartex" xmlns:cx1="http://schemas.microsoft.com/office/drawing/2015/9/8/chartex" xmlns:mc="http://schemas.openxmlformats.org/markup-compatibility/2006" xmlns:o="urn:schemas-microsoft-com:office:office" xmlns:r="http://schemas.openxmlformats.org/officeDocument/2006/relationships" xmlns:m="http://schemas.openxmlformats.org/officeDocument/2006/math" xmlns:v="urn:schemas-microsoft-com:vml" xmlns:wp14="http://schemas.microsoft.com/office/word/2010/wordprocessingDrawing" xmlns:wp="http://schemas.openxmlformats.org/drawingml/2006/wordprocessingDrawing" xmlns:w10="urn:schemas-microsoft-com:office:word" xmlns:w="http://schemas.openxmlformats.org/wordprocessingml/2006/main" xmlns:w14="http://schemas.microsoft.com/office/word/2010/wordml" xmlns:w15="http://schemas.microsoft.com/office/word/2012/wordml" xmlns:w16se="http://schemas.microsoft.com/office/word/2015/wordml/symex" xmlns:wpg="http://schemas.microsoft.com/office/word/2010/wordprocessingGroup" xmlns:wpi="http://schemas.microsoft.com/office/word/2010/wordprocessingInk" xmlns:wne="http://schemas.microsoft.com/office/word/2006/wordml" xmlns:wps="http://schemas.microsoft.com/office/word/2010/wordprocessingShape" mc:Ignorable="w14 w15 w16se wp14">
+<w15:commentsEx xmlns:wpc="http://schemas.microsoft.com/office/word/2010/wordprocessingCanvas" xmlns:mc="http://schemas.openxmlformats.org/markup-compatibility/2006" xmlns:o="urn:schemas-microsoft-com:office:office" xmlns:r="http://schemas.openxmlformats.org/officeDocument/2006/relationships" xmlns:m="http://schemas.openxmlformats.org/officeDocument/2006/math" xmlns:v="urn:schemas-microsoft-com:vml" xmlns:wp14="http://schemas.microsoft.com/office/word/2010/wordprocessingDrawing" xmlns:wp="http://schemas.openxmlformats.org/drawingml/2006/wordprocessingDrawing" xmlns:w10="urn:schemas-microsoft-com:office:word" xmlns:w="http://schemas.openxmlformats.org/wordprocessingml/2006/main" xmlns:w14="http://schemas.microsoft.com/office/word/2010/wordml" xmlns:w15="http://schemas.microsoft.com/office/word/2012/wordml" xmlns:wpg="http://schemas.microsoft.com/office/word/2010/wordprocessingGroup" xmlns:wpi="http://schemas.microsoft.com/office/word/2010/wordprocessingInk" xmlns:wne="http://schemas.microsoft.com/office/word/2006/wordml" xmlns:wps="http://schemas.microsoft.com/office/word/2010/wordprocessingShape" mc:Ignorable="w14 w15 wp14">
   <w15:commentEx w15:paraId="1C5AAC21" w15:done="0"/>
-  <w15:commentEx w15:paraId="2B414360" w15:done="0"/>
 </w15:commentsEx>
 </file>
 
+<file path=word/endnotes.xml><?xml version="1.0" encoding="utf-8"?>
+<w:endnotes xmlns:wpc="http://schemas.microsoft.com/office/word/2010/wordprocessingCanvas" xmlns:mc="http://schemas.openxmlformats.org/markup-compatibility/2006" xmlns:o="urn:schemas-microsoft-com:office:office" xmlns:r="http://schemas.openxmlformats.org/officeDocument/2006/relationships" xmlns:m="http://schemas.openxmlformats.org/officeDocument/2006/math" xmlns:v="urn:schemas-microsoft-com:vml" xmlns:wp14="http://schemas.microsoft.com/office/word/2010/wordprocessingDrawing" xmlns:wp="http://schemas.openxmlformats.org/drawingml/2006/wordprocessingDrawing" xmlns:w10="urn:schemas-microsoft-com:office:word" xmlns:w="http://schemas.openxmlformats.org/wordprocessingml/2006/main" xmlns:w14="http://schemas.microsoft.com/office/word/2010/wordml" xmlns:w15="http://schemas.microsoft.com/office/word/2012/wordml" xmlns:wpg="http://schemas.microsoft.com/office/word/2010/wordprocessingGroup" xmlns:wpi="http://schemas.microsoft.com/office/word/2010/wordprocessingInk" xmlns:wne="http://schemas.microsoft.com/office/word/2006/wordml" xmlns:wps="http://schemas.microsoft.com/office/word/2010/wordprocessingShape" mc:Ignorable="w14 w15 wp14">
+  <w:endnote w:type="separator" w:id="-1">
+    <w:p>
+      <w:pPr>
+        <w:spacing w:after="0" w:line="240" w:lineRule="auto"/>
+      </w:pPr>
+      <w:r>
+        <w:separator/>
+      </w:r>
+    </w:p>
+  </w:endnote>
+  <w:endnote w:type="continuationSeparator" w:id="0">
+    <w:p>
+      <w:pPr>
+        <w:spacing w:after="0" w:line="240" w:lineRule="auto"/>
+      </w:pPr>
+      <w:r>
+        <w:continuationSeparator/>
+      </w:r>
+    </w:p>
+  </w:endnote>
+</w:endnotes>
+</file>
+
+<file path=word/footnotes.xml><?xml version="1.0" encoding="utf-8"?>
+<w:footnotes xmlns:wpc="http://schemas.microsoft.com/office/word/2010/wordprocessingCanvas" xmlns:mc="http://schemas.openxmlformats.org/markup-compatibility/2006" xmlns:o="urn:schemas-microsoft-com:office:office" xmlns:r="http://schemas.openxmlformats.org/officeDocument/2006/relationships" xmlns:m="http://schemas.openxmlformats.org/officeDocument/2006/math" xmlns:v="urn:schemas-microsoft-com:vml" xmlns:wp14="http://schemas.microsoft.com/office/word/2010/wordprocessingDrawing" xmlns:wp="http://schemas.openxmlformats.org/drawingml/2006/wordprocessingDrawing" xmlns:w10="urn:schemas-microsoft-com:office:word" xmlns:w="http://schemas.openxmlformats.org/wordprocessingml/2006/main" xmlns:w14="http://schemas.microsoft.com/office/word/2010/wordml" xmlns:w15="http://schemas.microsoft.com/office/word/2012/wordml" xmlns:wpg="http://schemas.microsoft.com/office/word/2010/wordprocessingGroup" xmlns:wpi="http://schemas.microsoft.com/office/word/2010/wordprocessingInk" xmlns:wne="http://schemas.microsoft.com/office/word/2006/wordml" xmlns:wps="http://schemas.microsoft.com/office/word/2010/wordprocessingShape" mc:Ignorable="w14 w15 wp14">
+  <w:footnote w:type="separator" w:id="-1">
+    <w:p>
+      <w:pPr>
+        <w:spacing w:after="0" w:line="240" w:lineRule="auto"/>
+      </w:pPr>
+      <w:r>
+        <w:separator/>
+      </w:r>
+    </w:p>
+  </w:footnote>
+  <w:footnote w:type="continuationSeparator" w:id="0">
+    <w:p>
+      <w:pPr>
+        <w:spacing w:after="0" w:line="240" w:lineRule="auto"/>
+      </w:pPr>
+      <w:r>
+        <w:continuationSeparator/>
+      </w:r>
+    </w:p>
+  </w:footnote>
+  <w:footnote w:id="1">
+    <w:p>
+      <w:pPr>
+        <w:pStyle w:val="FootnoteText"/>
+        <w:rPr>
+          <w:lang w:val="en-GB"/>
+        </w:rPr>
+      </w:pPr>
+      <w:r>
+        <w:rPr>
+          <w:rStyle w:val="FootnoteReference"/>
+        </w:rPr>
+        <w:footnoteRef/>
+      </w:r>
+      <w:r>
+        <w:t xml:space="preserve"> </w:t>
+      </w:r>
+      <w:r>
+        <w:rPr>
+          <w:lang w:val="en-GB"/>
+        </w:rPr>
+        <w:t xml:space="preserve">I4DAB - </w:t>
+      </w:r>
+      <w:proofErr w:type="spellStart"/>
+      <w:r>
+        <w:rPr>
+          <w:lang w:val="en-GB"/>
+        </w:rPr>
+        <w:t>Databaser</w:t>
+      </w:r>
+      <w:proofErr w:type="spellEnd"/>
+    </w:p>
+  </w:footnote>
+</w:footnotes>
+</file>
+
 <file path=word/people.xml><?xml version="1.0" encoding="utf-8"?>
-<w15:people xmlns:wpc="http://schemas.microsoft.com/office/word/2010/wordprocessingCanvas" xmlns:cx="http://schemas.microsoft.com/office/drawing/2014/chartex" xmlns:cx1="http://schemas.microsoft.com/office/drawing/2015/9/8/chartex" xmlns:mc="http://schemas.openxmlformats.org/markup-compatibility/2006" xmlns:o="urn:schemas-microsoft-com:office:office" xmlns:r="http://schemas.openxmlformats.org/officeDocument/2006/relationships" xmlns:m="http://schemas.openxmlformats.org/officeDocument/2006/math" xmlns:v="urn:schemas-microsoft-com:vml" xmlns:wp14="http://schemas.microsoft.com/office/word/2010/wordprocessingDrawing" xmlns:wp="http://schemas.openxmlformats.org/drawingml/2006/wordprocessingDrawing" xmlns:w10="urn:schemas-microsoft-com:office:word" xmlns:w="http://schemas.openxmlformats.org/wordprocessingml/2006/main" xmlns:w14="http://schemas.microsoft.com/office/word/2010/wordml" xmlns:w15="http://schemas.microsoft.com/office/word/2012/wordml" xmlns:w16se="http://schemas.microsoft.com/office/word/2015/wordml/symex" xmlns:wpg="http://schemas.microsoft.com/office/word/2010/wordprocessingGroup" xmlns:wpi="http://schemas.microsoft.com/office/word/2010/wordprocessingInk" xmlns:wne="http://schemas.microsoft.com/office/word/2006/wordml" xmlns:wps="http://schemas.microsoft.com/office/word/2010/wordprocessingShape" mc:Ignorable="w14 w15 w16se wp14">
+<w15:people xmlns:wpc="http://schemas.microsoft.com/office/word/2010/wordprocessingCanvas" xmlns:mc="http://schemas.openxmlformats.org/markup-compatibility/2006" xmlns:o="urn:schemas-microsoft-com:office:office" xmlns:r="http://schemas.openxmlformats.org/officeDocument/2006/relationships" xmlns:m="http://schemas.openxmlformats.org/officeDocument/2006/math" xmlns:v="urn:schemas-microsoft-com:vml" xmlns:wp14="http://schemas.microsoft.com/office/word/2010/wordprocessingDrawing" xmlns:wp="http://schemas.openxmlformats.org/drawingml/2006/wordprocessingDrawing" xmlns:w10="urn:schemas-microsoft-com:office:word" xmlns:w="http://schemas.openxmlformats.org/wordprocessingml/2006/main" xmlns:w14="http://schemas.microsoft.com/office/word/2010/wordml" xmlns:w15="http://schemas.microsoft.com/office/word/2012/wordml" xmlns:wpg="http://schemas.microsoft.com/office/word/2010/wordprocessingGroup" xmlns:wpi="http://schemas.microsoft.com/office/word/2010/wordprocessingInk" xmlns:wne="http://schemas.microsoft.com/office/word/2006/wordml" xmlns:wps="http://schemas.microsoft.com/office/word/2010/wordprocessingShape" mc:Ignorable="w14 w15 wp14">
   <w15:person w15:author="Mette Grønbech">
     <w15:presenceInfo w15:providerId="Windows Live" w15:userId="ab922a974fce90f5"/>
-  </w15:person>
-  <w15:person w15:author="Christian Winkel">
-    <w15:presenceInfo w15:providerId="Windows Live" w15:userId="b99337badf0544ed"/>
   </w15:person>
 </w15:people>
 </file>
 
 <file path=word/styles.xml><?xml version="1.0" encoding="utf-8"?>
-<w:styles xmlns:mc="http://schemas.openxmlformats.org/markup-compatibility/2006" xmlns:r="http://schemas.openxmlformats.org/officeDocument/2006/relationships" xmlns:w="http://schemas.openxmlformats.org/wordprocessingml/2006/main" xmlns:w14="http://schemas.microsoft.com/office/word/2010/wordml" xmlns:w15="http://schemas.microsoft.com/office/word/2012/wordml" xmlns:w16se="http://schemas.microsoft.com/office/word/2015/wordml/symex" mc:Ignorable="w14 w15 w16se">
+<w:styles xmlns:mc="http://schemas.openxmlformats.org/markup-compatibility/2006" xmlns:r="http://schemas.openxmlformats.org/officeDocument/2006/relationships" xmlns:w="http://schemas.openxmlformats.org/wordprocessingml/2006/main" xmlns:w14="http://schemas.microsoft.com/office/word/2010/wordml" xmlns:w15="http://schemas.microsoft.com/office/word/2012/wordml" mc:Ignorable="w14 w15">
   <w:docDefaults>
     <w:rPrDefault>
       <w:rPr>
@@ -1191,11 +887,11 @@
     <w:name w:val="Normal"/>
     <w:qFormat/>
   </w:style>
-  <w:style w:type="paragraph" w:styleId="Overskrift1">
+  <w:style w:type="paragraph" w:styleId="Heading1">
     <w:name w:val="heading 1"/>
     <w:basedOn w:val="Normal"/>
     <w:next w:val="Normal"/>
-    <w:link w:val="Overskrift1Tegn"/>
+    <w:link w:val="Heading1Char"/>
     <w:uiPriority w:val="9"/>
     <w:qFormat/>
     <w:rsid w:val="00A75CFF"/>
@@ -1212,11 +908,11 @@
       <w:szCs w:val="32"/>
     </w:rPr>
   </w:style>
-  <w:style w:type="paragraph" w:styleId="Overskrift2">
+  <w:style w:type="paragraph" w:styleId="Heading2">
     <w:name w:val="heading 2"/>
     <w:basedOn w:val="Normal"/>
     <w:next w:val="Normal"/>
-    <w:link w:val="Overskrift2Tegn"/>
+    <w:link w:val="Heading2Char"/>
     <w:uiPriority w:val="9"/>
     <w:unhideWhenUsed/>
     <w:qFormat/>
@@ -1234,13 +930,13 @@
       <w:szCs w:val="26"/>
     </w:rPr>
   </w:style>
-  <w:style w:type="character" w:default="1" w:styleId="Standardskrifttypeiafsnit">
+  <w:style w:type="character" w:default="1" w:styleId="DefaultParagraphFont">
     <w:name w:val="Default Paragraph Font"/>
     <w:uiPriority w:val="1"/>
     <w:semiHidden/>
     <w:unhideWhenUsed/>
   </w:style>
-  <w:style w:type="table" w:default="1" w:styleId="Tabel-Normal">
+  <w:style w:type="table" w:default="1" w:styleId="TableNormal">
     <w:name w:val="Normal Table"/>
     <w:uiPriority w:val="99"/>
     <w:semiHidden/>
@@ -1255,16 +951,16 @@
       </w:tblCellMar>
     </w:tblPr>
   </w:style>
-  <w:style w:type="numbering" w:default="1" w:styleId="Ingenoversigt">
+  <w:style w:type="numbering" w:default="1" w:styleId="NoList">
     <w:name w:val="No List"/>
     <w:uiPriority w:val="99"/>
     <w:semiHidden/>
     <w:unhideWhenUsed/>
   </w:style>
-  <w:style w:type="character" w:customStyle="1" w:styleId="Overskrift2Tegn">
-    <w:name w:val="Overskrift 2 Tegn"/>
-    <w:basedOn w:val="Standardskrifttypeiafsnit"/>
-    <w:link w:val="Overskrift2"/>
+  <w:style w:type="character" w:customStyle="1" w:styleId="Heading2Char">
+    <w:name w:val="Heading 2 Char"/>
+    <w:basedOn w:val="DefaultParagraphFont"/>
+    <w:link w:val="Heading2"/>
     <w:uiPriority w:val="9"/>
     <w:rsid w:val="00A75CFF"/>
     <w:rPr>
@@ -1274,10 +970,10 @@
       <w:szCs w:val="26"/>
     </w:rPr>
   </w:style>
-  <w:style w:type="character" w:customStyle="1" w:styleId="Overskrift1Tegn">
-    <w:name w:val="Overskrift 1 Tegn"/>
-    <w:basedOn w:val="Standardskrifttypeiafsnit"/>
-    <w:link w:val="Overskrift1"/>
+  <w:style w:type="character" w:customStyle="1" w:styleId="Heading1Char">
+    <w:name w:val="Heading 1 Char"/>
+    <w:basedOn w:val="DefaultParagraphFont"/>
+    <w:link w:val="Heading1"/>
     <w:uiPriority w:val="9"/>
     <w:rsid w:val="00A75CFF"/>
     <w:rPr>
@@ -1287,9 +983,9 @@
       <w:szCs w:val="32"/>
     </w:rPr>
   </w:style>
-  <w:style w:type="character" w:styleId="Kommentarhenvisning">
+  <w:style w:type="character" w:styleId="CommentReference">
     <w:name w:val="annotation reference"/>
-    <w:basedOn w:val="Standardskrifttypeiafsnit"/>
+    <w:basedOn w:val="DefaultParagraphFont"/>
     <w:uiPriority w:val="99"/>
     <w:semiHidden/>
     <w:unhideWhenUsed/>
@@ -1299,10 +995,10 @@
       <w:szCs w:val="16"/>
     </w:rPr>
   </w:style>
-  <w:style w:type="paragraph" w:styleId="Kommentartekst">
+  <w:style w:type="paragraph" w:styleId="CommentText">
     <w:name w:val="annotation text"/>
     <w:basedOn w:val="Normal"/>
-    <w:link w:val="KommentartekstTegn"/>
+    <w:link w:val="CommentTextChar"/>
     <w:uiPriority w:val="99"/>
     <w:semiHidden/>
     <w:unhideWhenUsed/>
@@ -1315,10 +1011,10 @@
       <w:szCs w:val="20"/>
     </w:rPr>
   </w:style>
-  <w:style w:type="character" w:customStyle="1" w:styleId="KommentartekstTegn">
-    <w:name w:val="Kommentartekst Tegn"/>
-    <w:basedOn w:val="Standardskrifttypeiafsnit"/>
-    <w:link w:val="Kommentartekst"/>
+  <w:style w:type="character" w:customStyle="1" w:styleId="CommentTextChar">
+    <w:name w:val="Comment Text Char"/>
+    <w:basedOn w:val="DefaultParagraphFont"/>
+    <w:link w:val="CommentText"/>
     <w:uiPriority w:val="99"/>
     <w:semiHidden/>
     <w:rsid w:val="0029780C"/>
@@ -1327,11 +1023,11 @@
       <w:szCs w:val="20"/>
     </w:rPr>
   </w:style>
-  <w:style w:type="paragraph" w:styleId="Kommentaremne">
+  <w:style w:type="paragraph" w:styleId="CommentSubject">
     <w:name w:val="annotation subject"/>
-    <w:basedOn w:val="Kommentartekst"/>
-    <w:next w:val="Kommentartekst"/>
-    <w:link w:val="KommentaremneTegn"/>
+    <w:basedOn w:val="CommentText"/>
+    <w:next w:val="CommentText"/>
+    <w:link w:val="CommentSubjectChar"/>
     <w:uiPriority w:val="99"/>
     <w:semiHidden/>
     <w:unhideWhenUsed/>
@@ -1341,10 +1037,10 @@
       <w:bCs/>
     </w:rPr>
   </w:style>
-  <w:style w:type="character" w:customStyle="1" w:styleId="KommentaremneTegn">
-    <w:name w:val="Kommentaremne Tegn"/>
-    <w:basedOn w:val="KommentartekstTegn"/>
-    <w:link w:val="Kommentaremne"/>
+  <w:style w:type="character" w:customStyle="1" w:styleId="CommentSubjectChar">
+    <w:name w:val="Comment Subject Char"/>
+    <w:basedOn w:val="CommentTextChar"/>
+    <w:link w:val="CommentSubject"/>
     <w:uiPriority w:val="99"/>
     <w:semiHidden/>
     <w:rsid w:val="0029780C"/>
@@ -1355,10 +1051,10 @@
       <w:szCs w:val="20"/>
     </w:rPr>
   </w:style>
-  <w:style w:type="paragraph" w:styleId="Markeringsbobletekst">
+  <w:style w:type="paragraph" w:styleId="BalloonText">
     <w:name w:val="Balloon Text"/>
     <w:basedOn w:val="Normal"/>
-    <w:link w:val="MarkeringsbobletekstTegn"/>
+    <w:link w:val="BalloonTextChar"/>
     <w:uiPriority w:val="99"/>
     <w:semiHidden/>
     <w:unhideWhenUsed/>
@@ -1372,10 +1068,10 @@
       <w:szCs w:val="18"/>
     </w:rPr>
   </w:style>
-  <w:style w:type="character" w:customStyle="1" w:styleId="MarkeringsbobletekstTegn">
-    <w:name w:val="Markeringsbobletekst Tegn"/>
-    <w:basedOn w:val="Standardskrifttypeiafsnit"/>
-    <w:link w:val="Markeringsbobletekst"/>
+  <w:style w:type="character" w:customStyle="1" w:styleId="BalloonTextChar">
+    <w:name w:val="Balloon Text Char"/>
+    <w:basedOn w:val="DefaultParagraphFont"/>
+    <w:link w:val="BalloonText"/>
     <w:uiPriority w:val="99"/>
     <w:semiHidden/>
     <w:rsid w:val="0029780C"/>
@@ -1383,6 +1079,45 @@
       <w:rFonts w:ascii="Segoe UI" w:hAnsi="Segoe UI" w:cs="Segoe UI"/>
       <w:sz w:val="18"/>
       <w:szCs w:val="18"/>
+    </w:rPr>
+  </w:style>
+  <w:style w:type="paragraph" w:styleId="FootnoteText">
+    <w:name w:val="footnote text"/>
+    <w:basedOn w:val="Normal"/>
+    <w:link w:val="FootnoteTextChar"/>
+    <w:uiPriority w:val="99"/>
+    <w:semiHidden/>
+    <w:unhideWhenUsed/>
+    <w:rsid w:val="00492B22"/>
+    <w:pPr>
+      <w:spacing w:after="0" w:line="240" w:lineRule="auto"/>
+    </w:pPr>
+    <w:rPr>
+      <w:sz w:val="20"/>
+      <w:szCs w:val="20"/>
+    </w:rPr>
+  </w:style>
+  <w:style w:type="character" w:customStyle="1" w:styleId="FootnoteTextChar">
+    <w:name w:val="Footnote Text Char"/>
+    <w:basedOn w:val="DefaultParagraphFont"/>
+    <w:link w:val="FootnoteText"/>
+    <w:uiPriority w:val="99"/>
+    <w:semiHidden/>
+    <w:rsid w:val="00492B22"/>
+    <w:rPr>
+      <w:sz w:val="20"/>
+      <w:szCs w:val="20"/>
+    </w:rPr>
+  </w:style>
+  <w:style w:type="character" w:styleId="FootnoteReference">
+    <w:name w:val="footnote reference"/>
+    <w:basedOn w:val="DefaultParagraphFont"/>
+    <w:uiPriority w:val="99"/>
+    <w:semiHidden/>
+    <w:unhideWhenUsed/>
+    <w:rsid w:val="00492B22"/>
+    <w:rPr>
+      <w:vertAlign w:val="superscript"/>
     </w:rPr>
   </w:style>
 </w:styles>
@@ -1647,4 +1382,16 @@
     </a:ext>
   </a:extLst>
 </a:theme>
+</file>
+
+<file path=customXml/item1.xml><?xml version="1.0" encoding="utf-8"?>
+<b:Sources xmlns:b="http://schemas.openxmlformats.org/officeDocument/2006/bibliography" xmlns="http://schemas.openxmlformats.org/officeDocument/2006/bibliography" SelectedStyle="\APASixthEditionOfficeOnline.xsl" StyleName="APA" Version="6"/>
+</file>
+
+<file path=customXml/itemProps1.xml><?xml version="1.0" encoding="utf-8"?>
+<ds:datastoreItem xmlns:ds="http://schemas.openxmlformats.org/officeDocument/2006/customXml" ds:itemID="{551358A5-CF7C-405E-AD72-D0636CE2189C}">
+  <ds:schemaRefs>
+    <ds:schemaRef ds:uri="http://schemas.openxmlformats.org/officeDocument/2006/bibliography"/>
+  </ds:schemaRefs>
+</ds:datastoreItem>
 </file>
</xml_diff>

<commit_message>
Lavet review af Valg af entiteter til databasen.docx + Valg af repository pattern.docx + Arkitektur.docx og hevet alt indhold ud af rapporten og indsat de rigtige overskrifter i stedet for
</commit_message>
<xml_diff>
--- a/Rapport/Valg af entiteter til databasen.docx
+++ b/Rapport/Valg af entiteter til databasen.docx
@@ -40,7 +40,31 @@
     </w:p>
     <w:p>
       <w:r>
-        <w:t xml:space="preserve">I Pristjek220 database er der fire forskellige entiteter: Store, Product, </w:t>
+        <w:t>I Pristjek220</w:t>
+      </w:r>
+      <w:ins w:id="1" w:author="Mette Grønbech" w:date="2016-05-15T16:29:00Z">
+        <w:r>
+          <w:t>’s</w:t>
+        </w:r>
+      </w:ins>
+      <w:r>
+        <w:t xml:space="preserve"> database er der fire forskellige entiteter</w:t>
+      </w:r>
+      <w:del w:id="2" w:author="Mette Grønbech" w:date="2016-05-15T16:31:00Z">
+        <w:r>
+          <w:delText xml:space="preserve">: </w:delText>
+        </w:r>
+      </w:del>
+      <w:ins w:id="3" w:author="Mette Grønbech" w:date="2016-05-15T16:31:00Z">
+        <w:r>
+          <w:t>, og de hedder</w:t>
+        </w:r>
+        <w:r>
+          <w:t xml:space="preserve"> </w:t>
+        </w:r>
+      </w:ins>
+      <w:r>
+        <w:t xml:space="preserve">Store, Product, </w:t>
       </w:r>
       <w:proofErr w:type="spellStart"/>
       <w:r>
@@ -50,11 +74,87 @@
       <w:r>
         <w:t xml:space="preserve"> og Login. </w:t>
       </w:r>
-      <w:r>
-        <w:t xml:space="preserve">Imellem entiteterne Store og Product er der en mange til mange relation, </w:t>
-      </w:r>
-      <w:r>
-        <w:t>da en forretning kan sælge mange produkter og et produkt kan blive solgt i mange forretninger. D</w:t>
+      <w:del w:id="4" w:author="Mette Grønbech" w:date="2016-05-15T16:40:00Z">
+        <w:r>
+          <w:delText>Im</w:delText>
+        </w:r>
+      </w:del>
+      <w:ins w:id="5" w:author="Mette Grønbech" w:date="2016-05-15T16:40:00Z">
+        <w:r>
+          <w:t>M</w:t>
+        </w:r>
+      </w:ins>
+      <w:r>
+        <w:t>ellem entiteterne Store og Product er der en mange</w:t>
+      </w:r>
+      <w:del w:id="6" w:author="Mette Grønbech" w:date="2016-05-15T16:40:00Z">
+        <w:r>
+          <w:delText xml:space="preserve"> </w:delText>
+        </w:r>
+      </w:del>
+      <w:ins w:id="7" w:author="Mette Grønbech" w:date="2016-05-15T16:40:00Z">
+        <w:r>
+          <w:t>-</w:t>
+        </w:r>
+      </w:ins>
+      <w:r>
+        <w:t>til</w:t>
+      </w:r>
+      <w:del w:id="8" w:author="Mette Grønbech" w:date="2016-05-15T16:40:00Z">
+        <w:r>
+          <w:delText xml:space="preserve"> </w:delText>
+        </w:r>
+      </w:del>
+      <w:ins w:id="9" w:author="Mette Grønbech" w:date="2016-05-15T16:40:00Z">
+        <w:r>
+          <w:t>-</w:t>
+        </w:r>
+      </w:ins>
+      <w:r>
+        <w:t xml:space="preserve">mange relation, </w:t>
+      </w:r>
+      <w:r>
+        <w:t xml:space="preserve">da </w:t>
+      </w:r>
+      <w:del w:id="10" w:author="Mette Grønbech" w:date="2016-05-15T16:40:00Z">
+        <w:r>
+          <w:delText xml:space="preserve">en </w:delText>
+        </w:r>
+      </w:del>
+      <w:ins w:id="11" w:author="Mette Grønbech" w:date="2016-05-15T16:40:00Z">
+        <w:r>
+          <w:t>é</w:t>
+        </w:r>
+        <w:r>
+          <w:t xml:space="preserve">n </w:t>
+        </w:r>
+      </w:ins>
+      <w:r>
+        <w:t>forretning kan sælge mange produkter</w:t>
+      </w:r>
+      <w:ins w:id="12" w:author="Mette Grønbech" w:date="2016-05-15T17:19:00Z">
+        <w:r>
+          <w:t>,</w:t>
+        </w:r>
+      </w:ins>
+      <w:r>
+        <w:t xml:space="preserve"> og </w:t>
+      </w:r>
+      <w:del w:id="13" w:author="Mette Grønbech" w:date="2016-05-15T16:41:00Z">
+        <w:r>
+          <w:delText xml:space="preserve">et </w:delText>
+        </w:r>
+      </w:del>
+      <w:ins w:id="14" w:author="Mette Grønbech" w:date="2016-05-15T16:41:00Z">
+        <w:r>
+          <w:t>é</w:t>
+        </w:r>
+        <w:r>
+          <w:t xml:space="preserve">t </w:t>
+        </w:r>
+      </w:ins>
+      <w:r>
+        <w:t>produkt kan blive solgt i mange forretninger. D</w:t>
       </w:r>
       <w:r>
         <w:t>enne relation bliver normalt selv oprettet</w:t>
@@ -63,49 +163,281 @@
         <w:t>,</w:t>
       </w:r>
       <w:r>
-        <w:t xml:space="preserve"> hvis relationen ikke har nogle andre </w:t>
+        <w:t xml:space="preserve"> hvis rela</w:t>
+      </w:r>
+      <w:r>
+        <w:t>tionen ikke har nogle andre pro</w:t>
+      </w:r>
+      <w:r>
+        <w:t xml:space="preserve">perties. Da </w:t>
+      </w:r>
+      <w:ins w:id="15" w:author="Mette Grønbech" w:date="2016-05-15T16:55:00Z">
+        <w:r>
+          <w:t xml:space="preserve">en forretning ikke nødvendigvis </w:t>
+        </w:r>
+      </w:ins>
+      <w:del w:id="16" w:author="Mette Grønbech" w:date="2016-05-15T16:55:00Z">
+        <w:r>
+          <w:delText xml:space="preserve">forretninger ikke </w:delText>
+        </w:r>
+      </w:del>
+      <w:r>
+        <w:t>sælger</w:t>
+      </w:r>
+      <w:ins w:id="17" w:author="Mette Grønbech" w:date="2016-05-15T16:55:00Z">
+        <w:r>
+          <w:t xml:space="preserve"> et</w:t>
+        </w:r>
+      </w:ins>
+      <w:del w:id="18" w:author="Mette Grønbech" w:date="2016-05-15T16:55:00Z">
+        <w:r>
+          <w:delText xml:space="preserve"> </w:delText>
+        </w:r>
+        <w:r>
+          <w:delText>de samme</w:delText>
+        </w:r>
+      </w:del>
+      <w:r>
+        <w:t xml:space="preserve"> produkt</w:t>
+      </w:r>
+      <w:del w:id="19" w:author="Mette Grønbech" w:date="2016-05-15T16:55:00Z">
+        <w:r>
+          <w:delText>er</w:delText>
+        </w:r>
+      </w:del>
+      <w:r>
+        <w:t xml:space="preserve"> til </w:t>
+      </w:r>
+      <w:ins w:id="20" w:author="Mette Grønbech" w:date="2016-05-15T16:56:00Z">
+        <w:r>
+          <w:t xml:space="preserve">den </w:t>
+        </w:r>
+      </w:ins>
+      <w:r>
+        <w:t>samme</w:t>
+      </w:r>
+      <w:r>
+        <w:t xml:space="preserve"> pris</w:t>
+      </w:r>
+      <w:ins w:id="21" w:author="Mette Grønbech" w:date="2016-05-15T16:56:00Z">
+        <w:r>
+          <w:t xml:space="preserve"> som i andre forretninger</w:t>
+        </w:r>
+      </w:ins>
+      <w:r>
+        <w:t xml:space="preserve">, </w:t>
+      </w:r>
+      <w:ins w:id="22" w:author="Mette Grønbech" w:date="2016-05-15T16:56:00Z">
+        <w:r>
+          <w:t xml:space="preserve">var det </w:t>
+        </w:r>
+      </w:ins>
+      <w:del w:id="23" w:author="Mette Grønbech" w:date="2016-05-15T16:56:00Z">
+        <w:r>
+          <w:delText xml:space="preserve">bliver der derfor </w:delText>
+        </w:r>
+      </w:del>
+      <w:r>
+        <w:t>i Pri</w:t>
+      </w:r>
+      <w:r>
+        <w:t>stjek220 nød</w:t>
+      </w:r>
+      <w:ins w:id="24" w:author="Mette Grønbech" w:date="2016-05-15T16:56:00Z">
+        <w:r>
+          <w:t>vendigt</w:t>
+        </w:r>
+      </w:ins>
+      <w:r>
+        <w:t xml:space="preserve"> </w:t>
+      </w:r>
+      <w:del w:id="25" w:author="Mette Grønbech" w:date="2016-05-15T16:56:00Z">
+        <w:r>
+          <w:delText xml:space="preserve">til </w:delText>
+        </w:r>
+      </w:del>
+      <w:r>
+        <w:t>at</w:t>
+      </w:r>
+      <w:ins w:id="26" w:author="Mette Grønbech" w:date="2016-05-15T16:56:00Z">
+        <w:r>
+          <w:t xml:space="preserve"> have</w:t>
+        </w:r>
+      </w:ins>
+      <w:r>
+        <w:t xml:space="preserve"> </w:t>
+      </w:r>
+      <w:del w:id="27" w:author="Mette Grønbech" w:date="2016-05-15T16:56:00Z">
+        <w:r>
+          <w:delText xml:space="preserve">være </w:delText>
+        </w:r>
+      </w:del>
+      <w:r>
+        <w:t xml:space="preserve">en </w:t>
       </w:r>
       <w:proofErr w:type="spellStart"/>
       <w:r>
-        <w:t>propperties</w:t>
+        <w:t>pro</w:t>
+      </w:r>
+      <w:r>
+        <w:t>perty</w:t>
       </w:r>
       <w:proofErr w:type="spellEnd"/>
       <w:r>
-        <w:t xml:space="preserve">. Da forretninger ikke sælger </w:t>
-      </w:r>
-      <w:r>
-        <w:t>de samme</w:t>
-      </w:r>
-      <w:r>
-        <w:t xml:space="preserve"> produkter til samme</w:t>
-      </w:r>
-      <w:r>
-        <w:t xml:space="preserve"> pris, </w:t>
-      </w:r>
-      <w:r>
-        <w:t xml:space="preserve">bliver der derfor i Pristjek220 nød til at være en </w:t>
-      </w:r>
-      <w:proofErr w:type="spellStart"/>
-      <w:r>
-        <w:t>propperty</w:t>
-      </w:r>
-      <w:proofErr w:type="spellEnd"/>
-      <w:r>
-        <w:t xml:space="preserve"> til prisen på relationen</w:t>
-      </w:r>
-      <w:r>
-        <w:t xml:space="preserve"> imellem forretning og produkt</w:t>
+        <w:t xml:space="preserve"> til </w:t>
+      </w:r>
+      <w:ins w:id="28" w:author="Mette Grønbech" w:date="2016-05-15T16:56:00Z">
+        <w:r>
+          <w:t>produktet</w:t>
+        </w:r>
+      </w:ins>
+      <w:ins w:id="29" w:author="Mette Grønbech" w:date="2016-05-15T16:57:00Z">
+        <w:r>
+          <w:t xml:space="preserve">s </w:t>
+        </w:r>
+      </w:ins>
+      <w:r>
+        <w:t>pris</w:t>
+      </w:r>
+      <w:del w:id="30" w:author="Mette Grønbech" w:date="2016-05-15T16:57:00Z">
+        <w:r>
+          <w:delText>en</w:delText>
+        </w:r>
+      </w:del>
+      <w:r>
+        <w:t xml:space="preserve"> på relationen</w:t>
+      </w:r>
+      <w:r>
+        <w:t xml:space="preserve"> </w:t>
+      </w:r>
+      <w:del w:id="31" w:author="Mette Grønbech" w:date="2016-05-15T16:29:00Z">
+        <w:r>
+          <w:delText>i</w:delText>
+        </w:r>
+      </w:del>
+      <w:r>
+        <w:t>mellem forretning</w:t>
+      </w:r>
+      <w:ins w:id="32" w:author="Mette Grønbech" w:date="2016-05-15T16:29:00Z">
+        <w:r>
+          <w:t>en</w:t>
+        </w:r>
+      </w:ins>
+      <w:r>
+        <w:t xml:space="preserve"> og produkt</w:t>
       </w:r>
       <w:r>
         <w:t>et</w:t>
       </w:r>
-      <w:r>
-        <w:t xml:space="preserve">, for at vise hvad prisen for det ene produkt er i den forretning. </w:t>
+      <w:del w:id="33" w:author="Mette Grønbech" w:date="2016-05-15T16:57:00Z">
+        <w:r>
+          <w:delText xml:space="preserve">, </w:delText>
+        </w:r>
+      </w:del>
+      <w:ins w:id="34" w:author="Mette Grønbech" w:date="2016-05-15T16:57:00Z">
+        <w:r>
+          <w:t>.</w:t>
+        </w:r>
+        <w:r>
+          <w:t xml:space="preserve"> </w:t>
+        </w:r>
+        <w:r>
+          <w:t xml:space="preserve">Denne </w:t>
+        </w:r>
+        <w:proofErr w:type="spellStart"/>
+        <w:r>
+          <w:t>property</w:t>
+        </w:r>
+        <w:proofErr w:type="spellEnd"/>
+        <w:r>
+          <w:t xml:space="preserve"> skal </w:t>
+        </w:r>
+      </w:ins>
+      <w:del w:id="35" w:author="Mette Grønbech" w:date="2016-05-15T16:57:00Z">
+        <w:r>
+          <w:delText>for at vise</w:delText>
+        </w:r>
+      </w:del>
+      <w:ins w:id="36" w:author="Mette Grønbech" w:date="2016-05-15T16:57:00Z">
+        <w:r>
+          <w:t>indeholde</w:t>
+        </w:r>
+      </w:ins>
+      <w:ins w:id="37" w:author="Mette Grønbech" w:date="2016-05-15T17:20:00Z">
+        <w:r>
+          <w:t>,</w:t>
+        </w:r>
+      </w:ins>
+      <w:r>
+        <w:t xml:space="preserve"> hvad prisen for </w:t>
+      </w:r>
+      <w:del w:id="38" w:author="Mette Grønbech" w:date="2016-05-15T16:29:00Z">
+        <w:r>
+          <w:delText xml:space="preserve">det ene </w:delText>
+        </w:r>
+      </w:del>
+      <w:r>
+        <w:t>produkt</w:t>
+      </w:r>
+      <w:ins w:id="39" w:author="Mette Grønbech" w:date="2016-05-15T16:29:00Z">
+        <w:r>
+          <w:t>et</w:t>
+        </w:r>
+      </w:ins>
+      <w:r>
+        <w:t xml:space="preserve"> er i</w:t>
+      </w:r>
+      <w:ins w:id="40" w:author="Mette Grønbech" w:date="2016-05-15T16:29:00Z">
+        <w:r>
+          <w:t xml:space="preserve"> lige præcis</w:t>
+        </w:r>
+      </w:ins>
+      <w:r>
+        <w:t xml:space="preserve"> den forretning</w:t>
+      </w:r>
+      <w:ins w:id="41" w:author="Mette Grønbech" w:date="2016-05-15T17:20:00Z">
+        <w:r>
+          <w:t>,</w:t>
+        </w:r>
+      </w:ins>
+      <w:ins w:id="42" w:author="Mette Grønbech" w:date="2016-05-15T16:58:00Z">
+        <w:r>
+          <w:t xml:space="preserve"> det tilhører</w:t>
+        </w:r>
+      </w:ins>
+      <w:r>
+        <w:t xml:space="preserve">. </w:t>
       </w:r>
     </w:p>
     <w:p>
-      <w:r>
-        <w:t xml:space="preserve">Håndteringen af dette </w:t>
+      <w:del w:id="43" w:author="Mette Grønbech" w:date="2016-05-15T17:03:00Z">
+        <w:r>
+          <w:delText xml:space="preserve">Håndteringen </w:delText>
+        </w:r>
+      </w:del>
+      <w:ins w:id="44" w:author="Mette Grønbech" w:date="2016-05-15T17:03:00Z">
+        <w:r>
+          <w:t>Løsning</w:t>
+        </w:r>
+        <w:r>
+          <w:t xml:space="preserve">en </w:t>
+        </w:r>
+      </w:ins>
+      <w:del w:id="45" w:author="Mette Grønbech" w:date="2016-05-15T17:03:00Z">
+        <w:r>
+          <w:delText xml:space="preserve">af </w:delText>
+        </w:r>
+      </w:del>
+      <w:ins w:id="46" w:author="Mette Grønbech" w:date="2016-05-15T17:03:00Z">
+        <w:r>
+          <w:t>på</w:t>
+        </w:r>
+        <w:r>
+          <w:t xml:space="preserve"> </w:t>
+        </w:r>
+      </w:ins>
+      <w:r>
+        <w:t xml:space="preserve">dette </w:t>
       </w:r>
       <w:r>
         <w:t xml:space="preserve">problem </w:t>
@@ -123,15 +455,210 @@
         <w:t>.</w:t>
       </w:r>
       <w:r>
-        <w:t xml:space="preserve"> Hvor der blev erfaret at en mange til mange relation hvor der er brug for </w:t>
+        <w:t xml:space="preserve"> </w:t>
+      </w:r>
+      <w:del w:id="47" w:author="Mette Grønbech" w:date="2016-05-15T17:03:00Z">
+        <w:r>
+          <w:delText xml:space="preserve">Hvor </w:delText>
+        </w:r>
+      </w:del>
+      <w:ins w:id="48" w:author="Mette Grønbech" w:date="2016-05-15T17:03:00Z">
+        <w:r>
+          <w:t>H</w:t>
+        </w:r>
+        <w:r>
+          <w:t>er</w:t>
+        </w:r>
+        <w:r>
+          <w:t xml:space="preserve"> </w:t>
+        </w:r>
+      </w:ins>
+      <w:del w:id="49" w:author="Mette Grønbech" w:date="2016-05-15T17:04:00Z">
+        <w:r>
+          <w:delText xml:space="preserve">der </w:delText>
+        </w:r>
+      </w:del>
+      <w:r>
+        <w:t xml:space="preserve">blev </w:t>
+      </w:r>
+      <w:ins w:id="50" w:author="Mette Grønbech" w:date="2016-05-15T17:04:00Z">
+        <w:r>
+          <w:t>der fundet frem til</w:t>
+        </w:r>
+      </w:ins>
+      <w:ins w:id="51" w:author="Mette Grønbech" w:date="2016-05-15T17:05:00Z">
+        <w:r>
+          <w:t>,</w:t>
+        </w:r>
+      </w:ins>
+      <w:ins w:id="52" w:author="Mette Grønbech" w:date="2016-05-15T17:04:00Z">
+        <w:r>
+          <w:t xml:space="preserve"> </w:t>
+        </w:r>
+      </w:ins>
+      <w:del w:id="53" w:author="Mette Grønbech" w:date="2016-05-15T17:04:00Z">
+        <w:r>
+          <w:delText xml:space="preserve">erfaret </w:delText>
+        </w:r>
+      </w:del>
+      <w:r>
+        <w:t xml:space="preserve">at en </w:t>
+      </w:r>
+      <w:del w:id="54" w:author="Mette Grønbech" w:date="2016-05-15T17:04:00Z">
+        <w:r>
+          <w:delText xml:space="preserve">mange </w:delText>
+        </w:r>
+      </w:del>
+      <w:ins w:id="55" w:author="Mette Grønbech" w:date="2016-05-15T17:04:00Z">
+        <w:r>
+          <w:t>mange</w:t>
+        </w:r>
+        <w:r>
+          <w:t>-</w:t>
+        </w:r>
+      </w:ins>
+      <w:del w:id="56" w:author="Mette Grønbech" w:date="2016-05-15T17:04:00Z">
+        <w:r>
+          <w:delText xml:space="preserve">til </w:delText>
+        </w:r>
+      </w:del>
+      <w:ins w:id="57" w:author="Mette Grønbech" w:date="2016-05-15T17:04:00Z">
+        <w:r>
+          <w:t>til</w:t>
+        </w:r>
+        <w:r>
+          <w:t>-</w:t>
+        </w:r>
+      </w:ins>
+      <w:r>
+        <w:t>mange relation</w:t>
+      </w:r>
+      <w:ins w:id="58" w:author="Mette Grønbech" w:date="2016-05-15T17:04:00Z">
+        <w:r>
+          <w:t>,</w:t>
+        </w:r>
+      </w:ins>
+      <w:r>
+        <w:t xml:space="preserve"> hvor der er brug for prop</w:t>
+      </w:r>
+      <w:del w:id="59" w:author="Mette Grønbech" w:date="2016-05-15T16:29:00Z">
+        <w:r>
+          <w:delText>p</w:delText>
+        </w:r>
+      </w:del>
+      <w:r>
+        <w:t>erties på relationen</w:t>
+      </w:r>
+      <w:ins w:id="60" w:author="Mette Grønbech" w:date="2016-05-15T17:04:00Z">
+        <w:r>
+          <w:t>,</w:t>
+        </w:r>
+      </w:ins>
+      <w:r>
+        <w:t xml:space="preserve"> skal </w:t>
+      </w:r>
+      <w:del w:id="61" w:author="Mette Grønbech" w:date="2016-05-15T17:04:00Z">
+        <w:r>
+          <w:delText xml:space="preserve">der </w:delText>
+        </w:r>
+      </w:del>
+      <w:ins w:id="62" w:author="Mette Grønbech" w:date="2016-05-15T17:04:00Z">
+        <w:r>
+          <w:t>have</w:t>
+        </w:r>
+        <w:r>
+          <w:t xml:space="preserve"> </w:t>
+        </w:r>
+      </w:ins>
+      <w:r>
+        <w:t>oprette</w:t>
+      </w:r>
+      <w:ins w:id="63" w:author="Mette Grønbech" w:date="2016-05-15T17:04:00Z">
+        <w:r>
+          <w:t>t</w:t>
+        </w:r>
+      </w:ins>
+      <w:del w:id="64" w:author="Mette Grønbech" w:date="2016-05-15T17:04:00Z">
+        <w:r>
+          <w:delText>s</w:delText>
+        </w:r>
+      </w:del>
+      <w:r>
+        <w:t xml:space="preserve"> en entitet til relationen. </w:t>
+      </w:r>
+      <w:del w:id="65" w:author="Mette Grønbech" w:date="2016-05-15T17:05:00Z">
+        <w:r>
+          <w:delText xml:space="preserve">På </w:delText>
+        </w:r>
+      </w:del>
+      <w:ins w:id="66" w:author="Mette Grønbech" w:date="2016-05-15T17:05:00Z">
+        <w:r>
+          <w:t>Af</w:t>
+        </w:r>
+        <w:r>
+          <w:t xml:space="preserve"> </w:t>
+        </w:r>
+      </w:ins>
+      <w:r>
+        <w:t>den</w:t>
+      </w:r>
+      <w:ins w:id="67" w:author="Mette Grønbech" w:date="2016-05-15T17:05:00Z">
+        <w:r>
+          <w:t>ne</w:t>
+        </w:r>
+      </w:ins>
+      <w:r>
+        <w:t xml:space="preserve"> </w:t>
+      </w:r>
+      <w:del w:id="68" w:author="Mette Grønbech" w:date="2016-05-15T17:05:00Z">
+        <w:r>
+          <w:delText xml:space="preserve">måde </w:delText>
+        </w:r>
+      </w:del>
+      <w:ins w:id="69" w:author="Mette Grønbech" w:date="2016-05-15T17:05:00Z">
+        <w:r>
+          <w:t>grund</w:t>
+        </w:r>
+        <w:r>
+          <w:t xml:space="preserve"> </w:t>
+        </w:r>
+      </w:ins>
+      <w:del w:id="70" w:author="Mette Grønbech" w:date="2016-05-15T17:05:00Z">
+        <w:r>
+          <w:delText xml:space="preserve">kom </w:delText>
+        </w:r>
+      </w:del>
+      <w:ins w:id="71" w:author="Mette Grønbech" w:date="2016-05-15T17:05:00Z">
+        <w:r>
+          <w:t>blev</w:t>
+        </w:r>
+        <w:r>
+          <w:t xml:space="preserve"> </w:t>
+        </w:r>
+      </w:ins>
+      <w:r>
+        <w:t xml:space="preserve">entiteten </w:t>
       </w:r>
       <w:proofErr w:type="spellStart"/>
       <w:r>
-        <w:t>propperties</w:t>
+        <w:t>HasA</w:t>
       </w:r>
       <w:proofErr w:type="spellEnd"/>
       <w:r>
-        <w:t xml:space="preserve"> på relationen skal der oprettes en entitet til relationen. På den måde kom entiteten </w:t>
+        <w:t xml:space="preserve"> </w:t>
+      </w:r>
+      <w:ins w:id="72" w:author="Mette Grønbech" w:date="2016-05-15T17:05:00Z">
+        <w:r>
+          <w:t>oprettet</w:t>
+        </w:r>
+      </w:ins>
+      <w:del w:id="73" w:author="Mette Grønbech" w:date="2016-05-15T17:05:00Z">
+        <w:r>
+          <w:delText>ind</w:delText>
+        </w:r>
+      </w:del>
+      <w:r>
+        <w:t xml:space="preserve"> i Pristjek220. </w:t>
       </w:r>
       <w:proofErr w:type="spellStart"/>
       <w:r>
@@ -139,29 +666,227 @@
       </w:r>
       <w:proofErr w:type="spellEnd"/>
       <w:r>
-        <w:t xml:space="preserve"> ind i Pristjek220. </w:t>
+        <w:t xml:space="preserve"> har derfor en </w:t>
       </w:r>
       <w:proofErr w:type="spellStart"/>
       <w:r>
+        <w:t>prop</w:t>
+      </w:r>
+      <w:del w:id="74" w:author="Mette Grønbech" w:date="2016-05-15T16:29:00Z">
+        <w:r>
+          <w:delText>p</w:delText>
+        </w:r>
+      </w:del>
+      <w:r>
+        <w:t>erty</w:t>
+      </w:r>
+      <w:proofErr w:type="spellEnd"/>
+      <w:r>
+        <w:t xml:space="preserve"> til prisen</w:t>
+      </w:r>
+      <w:ins w:id="75" w:author="Mette Grønbech" w:date="2016-05-15T17:22:00Z">
+        <w:r>
+          <w:t>,</w:t>
+        </w:r>
+      </w:ins>
+      <w:r>
+        <w:t xml:space="preserve"> </w:t>
+      </w:r>
+      <w:del w:id="76" w:author="Mette Grønbech" w:date="2016-05-15T17:21:00Z">
+        <w:r>
+          <w:delText xml:space="preserve">og </w:delText>
+        </w:r>
+      </w:del>
+      <w:ins w:id="77" w:author="Mette Grønbech" w:date="2016-05-15T17:21:00Z">
+        <w:r>
+          <w:t>samt</w:t>
+        </w:r>
+        <w:r>
+          <w:t xml:space="preserve"> </w:t>
+        </w:r>
+      </w:ins>
+      <w:r>
+        <w:t>en relation til en forretning og et produkt</w:t>
+      </w:r>
+      <w:ins w:id="78" w:author="Mette Grønbech" w:date="2016-05-15T17:21:00Z">
+        <w:r>
+          <w:t>,</w:t>
+        </w:r>
+      </w:ins>
+      <w:r>
+        <w:t xml:space="preserve"> for at binde de to entiteter sammen</w:t>
+      </w:r>
+      <w:r>
+        <w:t>.</w:t>
+      </w:r>
+      <w:r>
+        <w:t xml:space="preserve"> </w:t>
+      </w:r>
+      <w:del w:id="79" w:author="Mette Grønbech" w:date="2016-05-15T17:06:00Z">
+        <w:r>
+          <w:delText>På den måde</w:delText>
+        </w:r>
+      </w:del>
+      <w:ins w:id="80" w:author="Mette Grønbech" w:date="2016-05-15T17:06:00Z">
+        <w:r>
+          <w:t>Derved</w:t>
+        </w:r>
+      </w:ins>
+      <w:r>
+        <w:t xml:space="preserve"> kan Pristjek220 håndtere</w:t>
+      </w:r>
+      <w:ins w:id="81" w:author="Mette Grønbech" w:date="2016-05-15T17:22:00Z">
+        <w:r>
+          <w:t>,</w:t>
+        </w:r>
+      </w:ins>
+      <w:r>
+        <w:t xml:space="preserve"> at en ny forretning åbner og oprette </w:t>
+      </w:r>
+      <w:proofErr w:type="spellStart"/>
+      <w:r>
         <w:t>HasA</w:t>
       </w:r>
       <w:proofErr w:type="spellEnd"/>
       <w:r>
-        <w:t xml:space="preserve"> har derfor en </w:t>
+        <w:t xml:space="preserve"> </w:t>
+      </w:r>
+      <w:del w:id="82" w:author="Mette Grønbech" w:date="2016-05-15T17:10:00Z">
+        <w:r>
+          <w:delText xml:space="preserve">relationer </w:delText>
+        </w:r>
+      </w:del>
+      <w:ins w:id="83" w:author="Mette Grønbech" w:date="2016-05-15T17:10:00Z">
+        <w:r>
+          <w:t>entitet</w:t>
+        </w:r>
+        <w:r>
+          <w:t xml:space="preserve">er </w:t>
+        </w:r>
+      </w:ins>
+      <w:r>
+        <w:t>til de produkter</w:t>
+      </w:r>
+      <w:ins w:id="84" w:author="Mette Grønbech" w:date="2016-05-15T17:22:00Z">
+        <w:r>
+          <w:t>,</w:t>
+        </w:r>
+      </w:ins>
+      <w:r>
+        <w:t xml:space="preserve"> som er i den nye forretnings sortiment. </w:t>
+      </w:r>
+      <w:del w:id="85" w:author="Mette Grønbech" w:date="2016-05-15T17:06:00Z">
+        <w:r>
+          <w:delText>På samme måde</w:delText>
+        </w:r>
+      </w:del>
+      <w:ins w:id="86" w:author="Mette Grønbech" w:date="2016-05-15T17:06:00Z">
+        <w:r>
+          <w:t>Ligeledes</w:t>
+        </w:r>
+      </w:ins>
+      <w:ins w:id="87" w:author="Mette Grønbech" w:date="2016-05-15T17:22:00Z">
+        <w:r>
+          <w:t>,</w:t>
+        </w:r>
+      </w:ins>
+      <w:r>
+        <w:t xml:space="preserve"> hvis en forretning får et nyt produkt i deres sortiment</w:t>
+      </w:r>
+      <w:ins w:id="88" w:author="Mette Grønbech" w:date="2016-05-15T17:22:00Z">
+        <w:r>
+          <w:t>,</w:t>
+        </w:r>
+      </w:ins>
+      <w:r>
+        <w:t xml:space="preserve"> vil der blive oprettet en </w:t>
       </w:r>
       <w:proofErr w:type="spellStart"/>
       <w:r>
-        <w:t>propperty</w:t>
+        <w:t>HasA</w:t>
       </w:r>
       <w:proofErr w:type="spellEnd"/>
       <w:r>
-        <w:t xml:space="preserve"> til prisen og en relation til en forretning og et produkt for at binde de to entiteter sammen</w:t>
-      </w:r>
-      <w:r>
-        <w:t>.</w:t>
-      </w:r>
-      <w:r>
-        <w:t xml:space="preserve"> På den måde kan Pristjek220 håndtere at en ny forretning åbner og oprette </w:t>
+        <w:t xml:space="preserve"> entitet mellem forretningen og produktet. Denne håndtering gør samtidig</w:t>
+      </w:r>
+      <w:ins w:id="89" w:author="Mette Grønbech" w:date="2016-05-15T17:22:00Z">
+        <w:r>
+          <w:t>,</w:t>
+        </w:r>
+      </w:ins>
+      <w:r>
+        <w:t xml:space="preserve"> at der </w:t>
+      </w:r>
+      <w:del w:id="90" w:author="Mette Grønbech" w:date="2016-05-15T17:12:00Z">
+        <w:r>
+          <w:delText>ikke kommer flere end</w:delText>
+        </w:r>
+      </w:del>
+      <w:ins w:id="91" w:author="Mette Grønbech" w:date="2016-05-15T17:12:00Z">
+        <w:r>
+          <w:t>kun skal være</w:t>
+        </w:r>
+      </w:ins>
+      <w:r>
+        <w:t xml:space="preserve"> </w:t>
+      </w:r>
+      <w:del w:id="92" w:author="Mette Grønbech" w:date="2016-05-15T17:10:00Z">
+        <w:r>
+          <w:delText xml:space="preserve">en </w:delText>
+        </w:r>
+      </w:del>
+      <w:ins w:id="93" w:author="Mette Grønbech" w:date="2016-05-15T17:10:00Z">
+        <w:r>
+          <w:t>é</w:t>
+        </w:r>
+        <w:r>
+          <w:t xml:space="preserve">n </w:t>
+        </w:r>
+      </w:ins>
+      <w:ins w:id="94" w:author="Mette Grønbech" w:date="2016-05-15T17:12:00Z">
+        <w:r>
+          <w:t xml:space="preserve">udgave af hvert </w:t>
+        </w:r>
+      </w:ins>
+      <w:del w:id="95" w:author="Mette Grønbech" w:date="2016-05-15T17:12:00Z">
+        <w:r>
+          <w:delText xml:space="preserve">entitet af de forskellige </w:delText>
+        </w:r>
+      </w:del>
+      <w:r>
+        <w:t>produkt</w:t>
+      </w:r>
+      <w:del w:id="96" w:author="Mette Grønbech" w:date="2016-05-15T17:12:00Z">
+        <w:r>
+          <w:delText>er</w:delText>
+        </w:r>
+      </w:del>
+      <w:r>
+        <w:t xml:space="preserve"> </w:t>
+      </w:r>
+      <w:del w:id="97" w:author="Mette Grønbech" w:date="2016-05-15T17:13:00Z">
+        <w:r>
+          <w:delText xml:space="preserve">eller </w:delText>
+        </w:r>
+      </w:del>
+      <w:ins w:id="98" w:author="Mette Grønbech" w:date="2016-05-15T17:13:00Z">
+        <w:r>
+          <w:t>og af hver</w:t>
+        </w:r>
+        <w:r>
+          <w:t xml:space="preserve"> </w:t>
+        </w:r>
+      </w:ins>
+      <w:r>
+        <w:t>forretning</w:t>
+      </w:r>
+      <w:del w:id="99" w:author="Mette Grønbech" w:date="2016-05-15T17:13:00Z">
+        <w:r>
+          <w:delText>er</w:delText>
+        </w:r>
+      </w:del>
+      <w:r>
+        <w:t xml:space="preserve">, da der kan bindes mange </w:t>
       </w:r>
       <w:proofErr w:type="spellStart"/>
       <w:r>
@@ -169,30 +894,36 @@
       </w:r>
       <w:proofErr w:type="spellEnd"/>
       <w:r>
-        <w:t xml:space="preserve"> relationer til de produkter som er i den nye forretnings sortiment. På samme måde hvis en forretning får et nyt produkt i deres sortiment vil der blive oprettet en </w:t>
-      </w:r>
-      <w:proofErr w:type="spellStart"/>
-      <w:r>
-        <w:t>HasA</w:t>
-      </w:r>
-      <w:proofErr w:type="spellEnd"/>
-      <w:r>
-        <w:t xml:space="preserve"> entitet mellem forretningen og produktet. Denne håndtering gør samtidig at der ikke kommer flere end en entitet af de forskellige produkter eller forretninger, da der kan bindes mange </w:t>
-      </w:r>
-      <w:proofErr w:type="spellStart"/>
-      <w:r>
-        <w:t>HasA</w:t>
-      </w:r>
-      <w:proofErr w:type="spellEnd"/>
-      <w:r>
-        <w:t xml:space="preserve"> entiteter til dem.</w:t>
-      </w:r>
-      <w:bookmarkStart w:id="1" w:name="_GoBack"/>
-      <w:bookmarkEnd w:id="1"/>
+        <w:t xml:space="preserve"> entiteter </w:t>
+      </w:r>
+      <w:del w:id="100" w:author="Mette Grønbech" w:date="2016-05-15T17:13:00Z">
+        <w:r>
+          <w:delText xml:space="preserve">til </w:delText>
+        </w:r>
+      </w:del>
+      <w:ins w:id="101" w:author="Mette Grønbech" w:date="2016-05-15T17:13:00Z">
+        <w:r>
+          <w:t>mellem</w:t>
+        </w:r>
+        <w:r>
+          <w:t xml:space="preserve"> </w:t>
+        </w:r>
+      </w:ins>
+      <w:r>
+        <w:t>dem.</w:t>
+      </w:r>
     </w:p>
     <w:p>
       <w:r>
-        <w:t>Inden denne erfaring, var p</w:t>
+        <w:t>Inden denne erfaring</w:t>
+      </w:r>
+      <w:del w:id="102" w:author="Mette Grønbech" w:date="2016-05-15T17:22:00Z">
+        <w:r>
+          <w:delText>,</w:delText>
+        </w:r>
+      </w:del>
+      <w:r>
+        <w:t xml:space="preserve"> var p</w:t>
       </w:r>
       <w:r>
         <w:t>lanen med de</w:t>
@@ -216,16 +947,59 @@
         <w:t>,</w:t>
       </w:r>
       <w:r>
-        <w:t xml:space="preserve"> hvor man kunne se vare</w:t>
-      </w:r>
-      <w:r>
-        <w:t>ns navn i rækkerne og de forskellige forretninger hen ad kolonerne</w:t>
+        <w:t xml:space="preserve"> </w:t>
+      </w:r>
+      <w:commentRangeStart w:id="103"/>
+      <w:r>
+        <w:t xml:space="preserve">hvor man kunne se </w:t>
+      </w:r>
+      <w:del w:id="104" w:author="Mette Grønbech" w:date="2016-05-15T17:17:00Z">
+        <w:r>
+          <w:delText>vare</w:delText>
+        </w:r>
+        <w:r>
+          <w:delText xml:space="preserve">ns </w:delText>
+        </w:r>
+      </w:del>
+      <w:ins w:id="105" w:author="Mette Grønbech" w:date="2016-05-15T17:17:00Z">
+        <w:r>
+          <w:t>produktets</w:t>
+        </w:r>
+        <w:r>
+          <w:t xml:space="preserve"> </w:t>
+        </w:r>
+      </w:ins>
+      <w:r>
+        <w:t>navn i rækkerne og de forskellige forretninger hen ad kolonerne</w:t>
+      </w:r>
+      <w:commentRangeEnd w:id="103"/>
+      <w:r>
+        <w:rPr>
+          <w:rStyle w:val="CommentReference"/>
+        </w:rPr>
+        <w:commentReference w:id="103"/>
       </w:r>
       <w:r>
         <w:t>,</w:t>
       </w:r>
       <w:r>
-        <w:t xml:space="preserve"> og på den måde finde prisen for varen i den en</w:t>
+        <w:t xml:space="preserve"> og på den måde finde prisen for </w:t>
+      </w:r>
+      <w:del w:id="106" w:author="Mette Grønbech" w:date="2016-05-15T17:17:00Z">
+        <w:r>
+          <w:delText xml:space="preserve">varen </w:delText>
+        </w:r>
+      </w:del>
+      <w:ins w:id="107" w:author="Mette Grønbech" w:date="2016-05-15T17:17:00Z">
+        <w:r>
+          <w:t>produktet</w:t>
+        </w:r>
+        <w:r>
+          <w:t xml:space="preserve"> </w:t>
+        </w:r>
+      </w:ins>
+      <w:r>
+        <w:t>i den en</w:t>
       </w:r>
       <w:r>
         <w:t>kelt</w:t>
@@ -324,10 +1098,26 @@
         <w:t xml:space="preserve"> og</w:t>
       </w:r>
       <w:r>
-        <w:t xml:space="preserve"> forretningerne får nye vare</w:t>
-      </w:r>
-      <w:r>
-        <w:t>r i deres sortiment</w:t>
+        <w:t xml:space="preserve"> forretningerne får nye </w:t>
+      </w:r>
+      <w:del w:id="108" w:author="Mette Grønbech" w:date="2016-05-15T17:17:00Z">
+        <w:r>
+          <w:delText>vare</w:delText>
+        </w:r>
+        <w:r>
+          <w:delText xml:space="preserve">r </w:delText>
+        </w:r>
+      </w:del>
+      <w:ins w:id="109" w:author="Mette Grønbech" w:date="2016-05-15T17:17:00Z">
+        <w:r>
+          <w:t>produkter</w:t>
+        </w:r>
+        <w:r>
+          <w:t xml:space="preserve"> </w:t>
+        </w:r>
+      </w:ins>
+      <w:r>
+        <w:t>i deres sortiment</w:t>
       </w:r>
       <w:r>
         <w:t xml:space="preserve">. </w:t>
@@ -335,7 +1125,123 @@
     </w:p>
     <w:p>
       <w:r>
-        <w:t xml:space="preserve">For at forretningerne ikke kan ændre prisen, eller hvilke produkter der sælges ved andre forretninger, er der lavet et login til hver forretning, og alle logins gemmes i databasen. Denne entitet har et brugernavn, kodeord, og en reference til den forretning, de har kontrol over. Så når der logges ind for en forretningsbestyrer, så har personen kun mulighed for at ændre, hvordan hans forretning skal fremstå. Derudover er der lavet så Administratoren, som kan tilføje og slette forretninger, også har et login. Dette login er specielt i forhold til de andre, da det giver adgang til administrationsdelen af forretningerne. Derfor blev Administratorens login lavet med en forretning, der hedder </w:t>
+        <w:t>For at forretningerne ikke kan ændre prisen</w:t>
+      </w:r>
+      <w:ins w:id="110" w:author="Mette Grønbech" w:date="2016-05-15T17:15:00Z">
+        <w:r>
+          <w:t xml:space="preserve"> på et produkt i en anden forretning</w:t>
+        </w:r>
+      </w:ins>
+      <w:r>
+        <w:t xml:space="preserve">, eller </w:t>
+      </w:r>
+      <w:ins w:id="111" w:author="Mette Grønbech" w:date="2016-05-15T17:16:00Z">
+        <w:r>
+          <w:t>ændre på andre forretningers sortiment</w:t>
+        </w:r>
+      </w:ins>
+      <w:del w:id="112" w:author="Mette Grønbech" w:date="2016-05-15T17:16:00Z">
+        <w:r>
+          <w:delText>hvilke produkter der sælges ved andre forretninger</w:delText>
+        </w:r>
+      </w:del>
+      <w:r>
+        <w:t>, er der lavet et login til hver forretning, og alle logins gemmes i databasen. Denne entitet har et brugernavn, kodeord, og en reference til den forretning, de</w:t>
+      </w:r>
+      <w:ins w:id="113" w:author="Mette Grønbech" w:date="2016-05-15T17:17:00Z">
+        <w:r>
+          <w:t>n</w:t>
+        </w:r>
+      </w:ins>
+      <w:r>
+        <w:t xml:space="preserve"> har kontrol over. </w:t>
+      </w:r>
+      <w:del w:id="114" w:author="Mette Grønbech" w:date="2016-05-15T17:18:00Z">
+        <w:r>
+          <w:delText>Så n</w:delText>
+        </w:r>
+      </w:del>
+      <w:ins w:id="115" w:author="Mette Grønbech" w:date="2016-05-15T17:18:00Z">
+        <w:r>
+          <w:t>N</w:t>
+        </w:r>
+      </w:ins>
+      <w:r>
+        <w:t xml:space="preserve">år der logges ind for en </w:t>
+      </w:r>
+      <w:del w:id="116" w:author="Mette Grønbech" w:date="2016-05-15T17:18:00Z">
+        <w:r>
+          <w:delText>forretningsbestyrer</w:delText>
+        </w:r>
+      </w:del>
+      <w:ins w:id="117" w:author="Mette Grønbech" w:date="2016-05-15T17:18:00Z">
+        <w:r>
+          <w:t>forretnings</w:t>
+        </w:r>
+        <w:r>
+          <w:t>manager</w:t>
+        </w:r>
+      </w:ins>
+      <w:r>
+        <w:t>,</w:t>
+      </w:r>
+      <w:del w:id="118" w:author="Mette Grønbech" w:date="2016-05-15T17:18:00Z">
+        <w:r>
+          <w:delText xml:space="preserve"> så</w:delText>
+        </w:r>
+      </w:del>
+      <w:r>
+        <w:t xml:space="preserve"> har </w:t>
+      </w:r>
+      <w:del w:id="119" w:author="Mette Grønbech" w:date="2016-05-15T17:18:00Z">
+        <w:r>
+          <w:delText xml:space="preserve">personen </w:delText>
+        </w:r>
+      </w:del>
+      <w:ins w:id="120" w:author="Mette Grønbech" w:date="2016-05-15T17:18:00Z">
+        <w:r>
+          <w:t>han derved</w:t>
+        </w:r>
+        <w:r>
+          <w:t xml:space="preserve"> </w:t>
+        </w:r>
+      </w:ins>
+      <w:r>
+        <w:t>kun mulighed for at ændre, hvordan hans</w:t>
+      </w:r>
+      <w:ins w:id="121" w:author="Mette Grønbech" w:date="2016-05-15T17:18:00Z">
+        <w:r>
+          <w:t xml:space="preserve"> ege</w:t>
+        </w:r>
+      </w:ins>
+      <w:ins w:id="122" w:author="Mette Grønbech" w:date="2016-05-15T17:19:00Z">
+        <w:r>
+          <w:t>n</w:t>
+        </w:r>
+      </w:ins>
+      <w:r>
+        <w:t xml:space="preserve"> forretning skal fremstå. Derudover er der lavet så Administratoren, som kan tilføje og slette forretninger, også har et login. Dette login er specielt i forhold til de andre, da det giver adgang til administrationsdelen af forretningerne. Derfor </w:t>
+      </w:r>
+      <w:ins w:id="123" w:author="Mette Grønbech" w:date="2016-05-15T17:19:00Z">
+        <w:r>
+          <w:t xml:space="preserve">er </w:t>
+        </w:r>
+      </w:ins>
+      <w:del w:id="124" w:author="Mette Grønbech" w:date="2016-05-15T17:19:00Z">
+        <w:r>
+          <w:delText xml:space="preserve">blev </w:delText>
+        </w:r>
+      </w:del>
+      <w:r>
+        <w:t>Administratorens login</w:t>
+      </w:r>
+      <w:ins w:id="125" w:author="Mette Grønbech" w:date="2016-05-15T17:19:00Z">
+        <w:r>
+          <w:t xml:space="preserve"> blevet</w:t>
+        </w:r>
+      </w:ins>
+      <w:r>
+        <w:t xml:space="preserve"> lavet med en forretning, der hedder </w:t>
       </w:r>
       <w:proofErr w:type="spellStart"/>
       <w:r>
@@ -345,6 +1251,8 @@
       <w:r>
         <w:t>, og på den måde tages der i programmet højde for, hvilken retning administrationsprogrammet skal tage efter login.</w:t>
       </w:r>
+      <w:bookmarkStart w:id="126" w:name="_GoBack"/>
+      <w:bookmarkEnd w:id="126"/>
     </w:p>
     <w:sectPr>
       <w:pgSz w:w="11906" w:h="16838"/>
@@ -393,12 +1301,29 @@
       </w:r>
     </w:p>
   </w:comment>
+  <w:comment w:id="103" w:author="Mette Grønbech" w:date="2016-05-15T17:24:00Z" w:initials="MG">
+    <w:p>
+      <w:pPr>
+        <w:pStyle w:val="CommentText"/>
+      </w:pPr>
+      <w:r>
+        <w:rPr>
+          <w:rStyle w:val="CommentReference"/>
+        </w:rPr>
+        <w:annotationRef/>
+      </w:r>
+      <w:r>
+        <w:t>Synes ikke det er tydeligt ud fra den beskrivelse af tabellen hvordan tanken var at det skulle have set ud</w:t>
+      </w:r>
+    </w:p>
+  </w:comment>
 </w:comments>
 </file>
 
 <file path=word/commentsExtended.xml><?xml version="1.0" encoding="utf-8"?>
 <w15:commentsEx xmlns:wpc="http://schemas.microsoft.com/office/word/2010/wordprocessingCanvas" xmlns:mc="http://schemas.openxmlformats.org/markup-compatibility/2006" xmlns:o="urn:schemas-microsoft-com:office:office" xmlns:r="http://schemas.openxmlformats.org/officeDocument/2006/relationships" xmlns:m="http://schemas.openxmlformats.org/officeDocument/2006/math" xmlns:v="urn:schemas-microsoft-com:vml" xmlns:wp14="http://schemas.microsoft.com/office/word/2010/wordprocessingDrawing" xmlns:wp="http://schemas.openxmlformats.org/drawingml/2006/wordprocessingDrawing" xmlns:w10="urn:schemas-microsoft-com:office:word" xmlns:w="http://schemas.openxmlformats.org/wordprocessingml/2006/main" xmlns:w14="http://schemas.microsoft.com/office/word/2010/wordml" xmlns:w15="http://schemas.microsoft.com/office/word/2012/wordml" xmlns:wpg="http://schemas.microsoft.com/office/word/2010/wordprocessingGroup" xmlns:wpi="http://schemas.microsoft.com/office/word/2010/wordprocessingInk" xmlns:wne="http://schemas.microsoft.com/office/word/2006/wordml" xmlns:wps="http://schemas.microsoft.com/office/word/2010/wordprocessingShape" mc:Ignorable="w14 w15 wp14">
   <w15:commentEx w15:paraId="1C5AAC21" w15:done="0"/>
+  <w15:commentEx w15:paraId="3B157405" w15:done="0"/>
 </w15:commentsEx>
 </file>
 
@@ -1120,6 +2045,16 @@
       <w:vertAlign w:val="superscript"/>
     </w:rPr>
   </w:style>
+  <w:style w:type="paragraph" w:styleId="Revision">
+    <w:name w:val="Revision"/>
+    <w:hidden/>
+    <w:uiPriority w:val="99"/>
+    <w:semiHidden/>
+    <w:rsid w:val="00B10734"/>
+    <w:pPr>
+      <w:spacing w:after="0" w:line="240" w:lineRule="auto"/>
+    </w:pPr>
+  </w:style>
 </w:styles>
 </file>
 
@@ -1389,7 +2324,7 @@
 </file>
 
 <file path=customXml/itemProps1.xml><?xml version="1.0" encoding="utf-8"?>
-<ds:datastoreItem xmlns:ds="http://schemas.openxmlformats.org/officeDocument/2006/customXml" ds:itemID="{551358A5-CF7C-405E-AD72-D0636CE2189C}">
+<ds:datastoreItem xmlns:ds="http://schemas.openxmlformats.org/officeDocument/2006/customXml" ds:itemID="{3D505D16-103F-46A0-8382-D846635C2A02}">
   <ds:schemaRefs>
     <ds:schemaRef ds:uri="http://schemas.openxmlformats.org/officeDocument/2006/bibliography"/>
   </ds:schemaRefs>

</xml_diff>